<commit_message>
BD:Tema Lab 3, obligatorie, DONE
</commit_message>
<xml_diff>
--- a/Baze de Date/Laborator 3/DP_6_1_Practice.docx
+++ b/Baze de Date/Laborator 3/DP_6_1_Practice.docx
@@ -1,49 +1,50 @@
 
 <file path=word/document.xml><?xml version="1.0" encoding="utf-8"?>
-<w:document xmlns:ve="http://schemas.openxmlformats.org/markup-compatibility/2006" xmlns:o="urn:schemas-microsoft-com:office:office" xmlns:r="http://schemas.openxmlformats.org/officeDocument/2006/relationships" xmlns:m="http://schemas.openxmlformats.org/officeDocument/2006/math" xmlns:v="urn:schemas-microsoft-com:vml" xmlns:wp="http://schemas.openxmlformats.org/drawingml/2006/wordprocessingDrawing" xmlns:w10="urn:schemas-microsoft-com:office:word" xmlns:w="http://schemas.openxmlformats.org/wordprocessingml/2006/main" xmlns:wne="http://schemas.microsoft.com/office/word/2006/wordml" xmlns:a="http://schemas.openxmlformats.org/drawingml/2006/main" xmlns:pic="http://schemas.openxmlformats.org/drawingml/2006/picture" xml:space="preserve">
+<w:document xmlns:o="urn:schemas-microsoft-com:office:office" xmlns:r="http://schemas.openxmlformats.org/officeDocument/2006/relationships" xmlns:v="urn:schemas-microsoft-com:vml" xmlns:w="http://schemas.openxmlformats.org/wordprocessingml/2006/main" xmlns:w10="urn:schemas-microsoft-com:office:word" xmlns:wp="http://schemas.openxmlformats.org/drawingml/2006/wordprocessingDrawing" xmlns:wps="http://schemas.microsoft.com/office/word/2010/wordprocessingShape" xmlns:wpg="http://schemas.microsoft.com/office/word/2010/wordprocessingGroup" xmlns:mc="http://schemas.openxmlformats.org/markup-compatibility/2006" xmlns:wp14="http://schemas.microsoft.com/office/word/2010/wordprocessingDrawing" xmlns:w14="http://schemas.microsoft.com/office/word/2010/wordml" xmlns:w15="http://schemas.microsoft.com/office/word/2012/wordml" mc:Ignorable="w14 wp14 w15">
   <w:body>
     <w:p>
       <w:pPr>
+        <w:pStyle w:val="Normal"/>
         <w:tabs>
-          <w:tab w:pos="9202" w:val="left" w:leader="none"/>
+          <w:tab w:val="clear" w:pos="720"/>
+          <w:tab w:val="left" w:pos="9202" w:leader="none"/>
         </w:tabs>
-        <w:spacing w:line="240" w:lineRule="auto"/>
-        <w:ind w:left="720" w:right="0" w:firstLine="0"/>
-        <w:rPr>
-          <w:rFonts w:ascii="Times New Roman"/>
+        <w:spacing w:lineRule="auto" w:line="240"/>
+        <w:ind w:left="720" w:right="0" w:hanging="0"/>
+        <w:rPr>
+          <w:rFonts w:ascii="Times New Roman" w:hAnsi="Times New Roman"/>
           <w:sz w:val="20"/>
         </w:rPr>
       </w:pPr>
       <w:r>
-        <w:rPr>
-          <w:rFonts w:ascii="Times New Roman"/>
-          <w:sz w:val="20"/>
-        </w:rPr>
+        <w:rPr/>
         <w:drawing>
           <wp:inline distT="0" distB="0" distL="0" distR="0">
-            <wp:extent cx="1770933" cy="591502"/>
+            <wp:extent cx="1771015" cy="591185"/>
             <wp:effectExtent l="0" t="0" r="0" b="0"/>
-            <wp:docPr id="1" name="image1.png"/>
+            <wp:docPr id="1" name="image1.png" descr=""/>
             <wp:cNvGraphicFramePr>
-              <a:graphicFrameLocks noChangeAspect="1"/>
+              <a:graphicFrameLocks xmlns:a="http://schemas.openxmlformats.org/drawingml/2006/main" noChangeAspect="1"/>
             </wp:cNvGraphicFramePr>
-            <a:graphic>
+            <a:graphic xmlns:a="http://schemas.openxmlformats.org/drawingml/2006/main">
               <a:graphicData uri="http://schemas.openxmlformats.org/drawingml/2006/picture">
-                <pic:pic>
+                <pic:pic xmlns:pic="http://schemas.openxmlformats.org/drawingml/2006/picture">
                   <pic:nvPicPr>
-                    <pic:cNvPr id="2" name="image1.png"/>
-                    <pic:cNvPicPr/>
+                    <pic:cNvPr id="1" name="image1.png" descr=""/>
+                    <pic:cNvPicPr>
+                      <a:picLocks noChangeAspect="1" noChangeArrowheads="1"/>
+                    </pic:cNvPicPr>
                   </pic:nvPicPr>
                   <pic:blipFill>
-                    <a:blip r:embed="rId5" cstate="print"/>
+                    <a:blip r:embed="rId2"/>
                     <a:stretch>
                       <a:fillRect/>
                     </a:stretch>
                   </pic:blipFill>
-                  <pic:spPr>
+                  <pic:spPr bwMode="auto">
                     <a:xfrm>
                       <a:off x="0" y="0"/>
-                      <a:ext cx="1770933" cy="591502"/>
+                      <a:ext cx="1771015" cy="591185"/>
                     </a:xfrm>
                     <a:prstGeom prst="rect">
                       <a:avLst/>
@@ -57,48 +58,40 @@
       </w:r>
       <w:r>
         <w:rPr>
-          <w:rFonts w:ascii="Times New Roman"/>
+          <w:rFonts w:ascii="Times New Roman" w:hAnsi="Times New Roman"/>
           <w:sz w:val="20"/>
         </w:rPr>
-      </w:r>
-      <w:r>
-        <w:rPr>
-          <w:rFonts w:ascii="Times New Roman"/>
-          <w:sz w:val="20"/>
-        </w:rPr>
         <w:tab/>
       </w:r>
       <w:r>
-        <w:rPr>
-          <w:rFonts w:ascii="Times New Roman"/>
-          <w:position w:val="49"/>
-          <w:sz w:val="20"/>
-        </w:rPr>
+        <w:rPr/>
         <w:drawing>
           <wp:inline distT="0" distB="0" distL="0" distR="0">
-            <wp:extent cx="1190760" cy="124015"/>
+            <wp:extent cx="1190625" cy="123825"/>
             <wp:effectExtent l="0" t="0" r="0" b="0"/>
-            <wp:docPr id="3" name="image2.png"/>
+            <wp:docPr id="2" name="image2.png" descr=""/>
             <wp:cNvGraphicFramePr>
-              <a:graphicFrameLocks noChangeAspect="1"/>
+              <a:graphicFrameLocks xmlns:a="http://schemas.openxmlformats.org/drawingml/2006/main" noChangeAspect="1"/>
             </wp:cNvGraphicFramePr>
-            <a:graphic>
+            <a:graphic xmlns:a="http://schemas.openxmlformats.org/drawingml/2006/main">
               <a:graphicData uri="http://schemas.openxmlformats.org/drawingml/2006/picture">
-                <pic:pic>
+                <pic:pic xmlns:pic="http://schemas.openxmlformats.org/drawingml/2006/picture">
                   <pic:nvPicPr>
-                    <pic:cNvPr id="4" name="image2.png"/>
-                    <pic:cNvPicPr/>
+                    <pic:cNvPr id="2" name="image2.png" descr=""/>
+                    <pic:cNvPicPr>
+                      <a:picLocks noChangeAspect="1" noChangeArrowheads="1"/>
+                    </pic:cNvPicPr>
                   </pic:nvPicPr>
                   <pic:blipFill>
-                    <a:blip r:embed="rId6" cstate="print"/>
+                    <a:blip r:embed="rId3"/>
                     <a:stretch>
                       <a:fillRect/>
                     </a:stretch>
                   </pic:blipFill>
-                  <pic:spPr>
+                  <pic:spPr bwMode="auto">
                     <a:xfrm>
                       <a:off x="0" y="0"/>
-                      <a:ext cx="1190760" cy="124015"/>
+                      <a:ext cx="1190625" cy="123825"/>
                     </a:xfrm>
                     <a:prstGeom prst="rect">
                       <a:avLst/>
@@ -110,58 +103,56 @@
           </wp:inline>
         </w:drawing>
       </w:r>
-      <w:r>
-        <w:rPr>
-          <w:rFonts w:ascii="Times New Roman"/>
-          <w:position w:val="49"/>
-          <w:sz w:val="20"/>
-        </w:rPr>
-      </w:r>
-    </w:p>
-    <w:p>
-      <w:pPr>
-        <w:pStyle w:val="BodyText"/>
-        <w:spacing w:before="10"/>
-        <w:rPr>
-          <w:rFonts w:ascii="Times New Roman"/>
+    </w:p>
+    <w:p>
+      <w:pPr>
+        <w:pStyle w:val="TextBody"/>
+        <w:spacing w:before="10" w:after="0"/>
+        <w:rPr>
+          <w:rFonts w:ascii="Times New Roman" w:hAnsi="Times New Roman"/>
           <w:sz w:val="26"/>
         </w:rPr>
       </w:pPr>
       <w:r>
-        <w:rPr/>
+        <w:rPr>
+          <w:rFonts w:ascii="Times New Roman" w:hAnsi="Times New Roman"/>
+          <w:sz w:val="26"/>
+        </w:rPr>
         <w:drawing>
-          <wp:anchor distT="0" distB="0" distL="0" distR="0" allowOverlap="1" layoutInCell="1" locked="0" behindDoc="0" simplePos="0" relativeHeight="0">
+          <wp:anchor behindDoc="0" distT="0" distB="0" distL="0" distR="0" simplePos="0" locked="0" layoutInCell="0" allowOverlap="1" relativeHeight="3">
             <wp:simplePos x="0" y="0"/>
             <wp:positionH relativeFrom="page">
               <wp:posOffset>0</wp:posOffset>
             </wp:positionH>
             <wp:positionV relativeFrom="paragraph">
-              <wp:posOffset>211454</wp:posOffset>
+              <wp:posOffset>211455</wp:posOffset>
             </wp:positionV>
-            <wp:extent cx="7734988" cy="98774"/>
+            <wp:extent cx="7734935" cy="98425"/>
             <wp:effectExtent l="0" t="0" r="0" b="0"/>
             <wp:wrapTopAndBottom/>
-            <wp:docPr id="5" name="image3.jpeg"/>
+            <wp:docPr id="3" name="image3.jpeg" descr=""/>
             <wp:cNvGraphicFramePr>
-              <a:graphicFrameLocks noChangeAspect="1"/>
+              <a:graphicFrameLocks xmlns:a="http://schemas.openxmlformats.org/drawingml/2006/main" noChangeAspect="1"/>
             </wp:cNvGraphicFramePr>
-            <a:graphic>
+            <a:graphic xmlns:a="http://schemas.openxmlformats.org/drawingml/2006/main">
               <a:graphicData uri="http://schemas.openxmlformats.org/drawingml/2006/picture">
-                <pic:pic>
+                <pic:pic xmlns:pic="http://schemas.openxmlformats.org/drawingml/2006/picture">
                   <pic:nvPicPr>
-                    <pic:cNvPr id="6" name="image3.jpeg"/>
-                    <pic:cNvPicPr/>
+                    <pic:cNvPr id="3" name="image3.jpeg" descr=""/>
+                    <pic:cNvPicPr>
+                      <a:picLocks noChangeAspect="1" noChangeArrowheads="1"/>
+                    </pic:cNvPicPr>
                   </pic:nvPicPr>
                   <pic:blipFill>
-                    <a:blip r:embed="rId7" cstate="print"/>
+                    <a:blip r:embed="rId4"/>
                     <a:stretch>
                       <a:fillRect/>
                     </a:stretch>
                   </pic:blipFill>
-                  <pic:spPr>
+                  <pic:spPr bwMode="auto">
                     <a:xfrm>
                       <a:off x="0" y="0"/>
-                      <a:ext cx="7734988" cy="98774"/>
+                      <a:ext cx="7734935" cy="98425"/>
                     </a:xfrm>
                     <a:prstGeom prst="rect">
                       <a:avLst/>
@@ -176,17 +167,24 @@
     </w:p>
     <w:p>
       <w:pPr>
-        <w:pStyle w:val="BodyText"/>
-        <w:spacing w:before="3"/>
-        <w:rPr>
-          <w:rFonts w:ascii="Times New Roman"/>
+        <w:pStyle w:val="TextBody"/>
+        <w:spacing w:before="3" w:after="0"/>
+        <w:rPr>
+          <w:rFonts w:ascii="Times New Roman" w:hAnsi="Times New Roman"/>
           <w:sz w:val="7"/>
         </w:rPr>
       </w:pPr>
+      <w:r>
+        <w:rPr>
+          <w:rFonts w:ascii="Times New Roman" w:hAnsi="Times New Roman"/>
+          <w:sz w:val="7"/>
+        </w:rPr>
+      </w:r>
     </w:p>
     <w:p>
       <w:pPr>
         <w:pStyle w:val="Title"/>
+        <w:rPr/>
       </w:pPr>
       <w:r>
         <w:rPr>
@@ -199,7 +197,7 @@
           <w:color w:val="4E3629"/>
           <w:spacing w:val="40"/>
         </w:rPr>
-        <w:t> </w:t>
+        <w:t xml:space="preserve"> </w:t>
       </w:r>
       <w:r>
         <w:rPr>
@@ -212,7 +210,7 @@
           <w:color w:val="4E3629"/>
           <w:spacing w:val="-6"/>
         </w:rPr>
-        <w:t> </w:t>
+        <w:t xml:space="preserve"> </w:t>
       </w:r>
       <w:r>
         <w:rPr>
@@ -225,7 +223,7 @@
           <w:color w:val="4E3629"/>
           <w:spacing w:val="-9"/>
         </w:rPr>
-        <w:t> </w:t>
+        <w:t xml:space="preserve"> </w:t>
       </w:r>
       <w:r>
         <w:rPr>
@@ -238,7 +236,7 @@
           <w:color w:val="4E3629"/>
           <w:spacing w:val="-8"/>
         </w:rPr>
-        <w:t> </w:t>
+        <w:t xml:space="preserve"> </w:t>
       </w:r>
       <w:r>
         <w:rPr>
@@ -251,7 +249,7 @@
           <w:color w:val="4E3629"/>
           <w:spacing w:val="-7"/>
         </w:rPr>
-        <w:t> </w:t>
+        <w:t xml:space="preserve"> </w:t>
       </w:r>
       <w:r>
         <w:rPr>
@@ -263,13 +261,11 @@
     <w:p>
       <w:pPr>
         <w:pStyle w:val="Heading1"/>
-        <w:spacing w:line="321" w:lineRule="exact"/>
-      </w:pPr>
-      <w:bookmarkStart w:name="Objectives" w:id="1"/>
-      <w:bookmarkEnd w:id="1"/>
-      <w:r>
+        <w:spacing w:lineRule="exact" w:line="321"/>
         <w:rPr/>
-      </w:r>
+      </w:pPr>
+      <w:bookmarkStart w:id="0" w:name="Objectives"/>
+      <w:bookmarkEnd w:id="0"/>
       <w:r>
         <w:rPr>
           <w:color w:val="4E3629"/>
@@ -283,34 +279,28 @@
         <w:pStyle w:val="ListParagraph"/>
         <w:numPr>
           <w:ilvl w:val="0"/>
-          <w:numId w:val="1"/>
+          <w:numId w:val="2"/>
         </w:numPr>
         <w:tabs>
-          <w:tab w:pos="1439" w:val="left" w:leader="none"/>
-          <w:tab w:pos="1440" w:val="left" w:leader="none"/>
+          <w:tab w:val="clear" w:pos="720"/>
+          <w:tab w:val="left" w:pos="1439" w:leader="none"/>
+          <w:tab w:val="left" w:pos="1440" w:leader="none"/>
         </w:tabs>
-        <w:spacing w:line="240" w:lineRule="auto" w:before="2" w:after="0"/>
+        <w:spacing w:lineRule="auto" w:line="240" w:before="2" w:after="0"/>
         <w:ind w:left="1440" w:right="0" w:hanging="360"/>
         <w:jc w:val="left"/>
         <w:rPr>
           <w:sz w:val="24"/>
         </w:rPr>
       </w:pPr>
-      <w:bookmarkStart w:name=" Construct and execute a natural join u" w:id="2"/>
-      <w:bookmarkEnd w:id="2"/>
-      <w:r>
-        <w:rPr>
-          <w:color w:val="4E3629"/>
-          <w:sz w:val="24"/>
-        </w:rPr>
-        <w:t>C</w:t>
-      </w:r>
-      <w:r>
-        <w:rPr>
-          <w:color w:val="4E3629"/>
-          <w:sz w:val="24"/>
-        </w:rPr>
-        <w:t>onstruct</w:t>
+      <w:bookmarkStart w:id="1" w:name="_Construct_and_execute_a_natural_join_u"/>
+      <w:bookmarkEnd w:id="1"/>
+      <w:r>
+        <w:rPr>
+          <w:color w:val="4E3629"/>
+          <w:sz w:val="24"/>
+        </w:rPr>
+        <w:t>Construct</w:t>
       </w:r>
       <w:r>
         <w:rPr>
@@ -318,7 +308,7 @@
           <w:spacing w:val="-6"/>
           <w:sz w:val="24"/>
         </w:rPr>
-        <w:t> </w:t>
+        <w:t xml:space="preserve"> </w:t>
       </w:r>
       <w:r>
         <w:rPr>
@@ -333,7 +323,7 @@
           <w:spacing w:val="-4"/>
           <w:sz w:val="24"/>
         </w:rPr>
-        <w:t> </w:t>
+        <w:t xml:space="preserve"> </w:t>
       </w:r>
       <w:r>
         <w:rPr>
@@ -348,7 +338,7 @@
           <w:spacing w:val="-4"/>
           <w:sz w:val="24"/>
         </w:rPr>
-        <w:t> </w:t>
+        <w:t xml:space="preserve"> </w:t>
       </w:r>
       <w:r>
         <w:rPr>
@@ -363,7 +353,7 @@
           <w:spacing w:val="-3"/>
           <w:sz w:val="24"/>
         </w:rPr>
-        <w:t> </w:t>
+        <w:t xml:space="preserve"> </w:t>
       </w:r>
       <w:r>
         <w:rPr>
@@ -378,7 +368,7 @@
           <w:spacing w:val="-3"/>
           <w:sz w:val="24"/>
         </w:rPr>
-        <w:t> </w:t>
+        <w:t xml:space="preserve"> </w:t>
       </w:r>
       <w:r>
         <w:rPr>
@@ -393,7 +383,7 @@
           <w:spacing w:val="-2"/>
           <w:sz w:val="24"/>
         </w:rPr>
-        <w:t> </w:t>
+        <w:t xml:space="preserve"> </w:t>
       </w:r>
       <w:r>
         <w:rPr>
@@ -408,7 +398,7 @@
           <w:spacing w:val="-5"/>
           <w:sz w:val="24"/>
         </w:rPr>
-        <w:t> </w:t>
+        <w:t xml:space="preserve"> </w:t>
       </w:r>
       <w:r>
         <w:rPr>
@@ -423,7 +413,7 @@
           <w:spacing w:val="-2"/>
           <w:sz w:val="24"/>
         </w:rPr>
-        <w:t> </w:t>
+        <w:t xml:space="preserve"> </w:t>
       </w:r>
       <w:r>
         <w:rPr>
@@ -438,7 +428,7 @@
           <w:spacing w:val="-2"/>
           <w:sz w:val="24"/>
         </w:rPr>
-        <w:t> </w:t>
+        <w:t xml:space="preserve"> </w:t>
       </w:r>
       <w:r>
         <w:rPr>
@@ -453,7 +443,7 @@
           <w:spacing w:val="-5"/>
           <w:sz w:val="24"/>
         </w:rPr>
-        <w:t> </w:t>
+        <w:t xml:space="preserve"> </w:t>
       </w:r>
       <w:r>
         <w:rPr>
@@ -469,34 +459,28 @@
         <w:pStyle w:val="ListParagraph"/>
         <w:numPr>
           <w:ilvl w:val="0"/>
-          <w:numId w:val="1"/>
+          <w:numId w:val="2"/>
         </w:numPr>
         <w:tabs>
-          <w:tab w:pos="1439" w:val="left" w:leader="none"/>
-          <w:tab w:pos="1440" w:val="left" w:leader="none"/>
+          <w:tab w:val="clear" w:pos="720"/>
+          <w:tab w:val="left" w:pos="1439" w:leader="none"/>
+          <w:tab w:val="left" w:pos="1440" w:leader="none"/>
         </w:tabs>
-        <w:spacing w:line="240" w:lineRule="auto" w:before="181" w:after="0"/>
+        <w:spacing w:lineRule="auto" w:line="240" w:before="181" w:after="0"/>
         <w:ind w:left="1440" w:right="0" w:hanging="360"/>
         <w:jc w:val="left"/>
         <w:rPr>
           <w:sz w:val="24"/>
         </w:rPr>
       </w:pPr>
-      <w:bookmarkStart w:name=" Create a cross join using ANSI-99 SQL " w:id="3"/>
-      <w:bookmarkEnd w:id="3"/>
-      <w:r>
-        <w:rPr>
-          <w:color w:val="4E3629"/>
-          <w:sz w:val="24"/>
-        </w:rPr>
-        <w:t>C</w:t>
-      </w:r>
-      <w:r>
-        <w:rPr>
-          <w:color w:val="4E3629"/>
-          <w:sz w:val="24"/>
-        </w:rPr>
-        <w:t>reate</w:t>
+      <w:bookmarkStart w:id="2" w:name="_Create_a_cross_join_using_ANSI-99_SQL_"/>
+      <w:bookmarkEnd w:id="2"/>
+      <w:r>
+        <w:rPr>
+          <w:color w:val="4E3629"/>
+          <w:sz w:val="24"/>
+        </w:rPr>
+        <w:t>Create</w:t>
       </w:r>
       <w:r>
         <w:rPr>
@@ -504,7 +488,7 @@
           <w:spacing w:val="-3"/>
           <w:sz w:val="24"/>
         </w:rPr>
-        <w:t> </w:t>
+        <w:t xml:space="preserve"> </w:t>
       </w:r>
       <w:r>
         <w:rPr>
@@ -519,7 +503,7 @@
           <w:spacing w:val="-4"/>
           <w:sz w:val="24"/>
         </w:rPr>
-        <w:t> </w:t>
+        <w:t xml:space="preserve"> </w:t>
       </w:r>
       <w:r>
         <w:rPr>
@@ -534,7 +518,7 @@
           <w:spacing w:val="-3"/>
           <w:sz w:val="24"/>
         </w:rPr>
-        <w:t> </w:t>
+        <w:t xml:space="preserve"> </w:t>
       </w:r>
       <w:r>
         <w:rPr>
@@ -549,7 +533,7 @@
           <w:spacing w:val="-4"/>
           <w:sz w:val="24"/>
         </w:rPr>
-        <w:t> </w:t>
+        <w:t xml:space="preserve"> </w:t>
       </w:r>
       <w:r>
         <w:rPr>
@@ -564,7 +548,7 @@
           <w:spacing w:val="-4"/>
           <w:sz w:val="24"/>
         </w:rPr>
-        <w:t> </w:t>
+        <w:t xml:space="preserve"> </w:t>
       </w:r>
       <w:r>
         <w:rPr>
@@ -579,7 +563,7 @@
           <w:spacing w:val="-4"/>
           <w:sz w:val="24"/>
         </w:rPr>
-        <w:t> </w:t>
+        <w:t xml:space="preserve"> </w:t>
       </w:r>
       <w:r>
         <w:rPr>
@@ -594,7 +578,7 @@
           <w:spacing w:val="-2"/>
           <w:sz w:val="24"/>
         </w:rPr>
-        <w:t> </w:t>
+        <w:t xml:space="preserve"> </w:t>
       </w:r>
       <w:r>
         <w:rPr>
@@ -609,7 +593,7 @@
           <w:spacing w:val="-2"/>
           <w:sz w:val="24"/>
         </w:rPr>
-        <w:t> syntax</w:t>
+        <w:t xml:space="preserve"> syntax</w:t>
       </w:r>
     </w:p>
     <w:p>
@@ -617,42 +601,36 @@
         <w:pStyle w:val="ListParagraph"/>
         <w:numPr>
           <w:ilvl w:val="0"/>
-          <w:numId w:val="1"/>
+          <w:numId w:val="2"/>
         </w:numPr>
         <w:tabs>
-          <w:tab w:pos="1439" w:val="left" w:leader="none"/>
-          <w:tab w:pos="1440" w:val="left" w:leader="none"/>
+          <w:tab w:val="clear" w:pos="720"/>
+          <w:tab w:val="left" w:pos="1439" w:leader="none"/>
+          <w:tab w:val="left" w:pos="1440" w:leader="none"/>
         </w:tabs>
-        <w:spacing w:line="240" w:lineRule="auto" w:before="179" w:after="0"/>
+        <w:spacing w:lineRule="auto" w:line="240" w:before="179" w:after="0"/>
         <w:ind w:left="1440" w:right="0" w:hanging="360"/>
         <w:jc w:val="left"/>
         <w:rPr>
           <w:sz w:val="24"/>
         </w:rPr>
       </w:pPr>
-      <w:bookmarkStart w:name=" Explain the importance of having a sta" w:id="4"/>
-      <w:bookmarkEnd w:id="4"/>
-      <w:r>
-        <w:rPr>
-          <w:color w:val="4E3629"/>
-          <w:sz w:val="24"/>
-        </w:rPr>
-        <w:t>E</w:t>
-      </w:r>
-      <w:r>
-        <w:rPr>
-          <w:color w:val="4E3629"/>
-          <w:sz w:val="24"/>
-        </w:rPr>
-        <w:t>xplain</w:t>
-      </w:r>
-      <w:r>
-        <w:rPr>
-          <w:color w:val="4E3629"/>
-          <w:spacing w:val="-2"/>
-          <w:sz w:val="24"/>
-        </w:rPr>
-        <w:t> </w:t>
+      <w:bookmarkStart w:id="3" w:name="_Explain_the_importance_of_having_a_sta"/>
+      <w:bookmarkEnd w:id="3"/>
+      <w:r>
+        <w:rPr>
+          <w:color w:val="4E3629"/>
+          <w:sz w:val="24"/>
+        </w:rPr>
+        <w:t>Explain</w:t>
+      </w:r>
+      <w:r>
+        <w:rPr>
+          <w:color w:val="4E3629"/>
+          <w:spacing w:val="-2"/>
+          <w:sz w:val="24"/>
+        </w:rPr>
+        <w:t xml:space="preserve"> </w:t>
       </w:r>
       <w:r>
         <w:rPr>
@@ -667,7 +645,7 @@
           <w:spacing w:val="-2"/>
           <w:sz w:val="24"/>
         </w:rPr>
-        <w:t> </w:t>
+        <w:t xml:space="preserve"> </w:t>
       </w:r>
       <w:r>
         <w:rPr>
@@ -682,7 +660,7 @@
           <w:spacing w:val="-3"/>
           <w:sz w:val="24"/>
         </w:rPr>
-        <w:t> </w:t>
+        <w:t xml:space="preserve"> </w:t>
       </w:r>
       <w:r>
         <w:rPr>
@@ -697,7 +675,7 @@
           <w:spacing w:val="-3"/>
           <w:sz w:val="24"/>
         </w:rPr>
-        <w:t> </w:t>
+        <w:t xml:space="preserve"> </w:t>
       </w:r>
       <w:r>
         <w:rPr>
@@ -712,7 +690,7 @@
           <w:spacing w:val="-2"/>
           <w:sz w:val="24"/>
         </w:rPr>
-        <w:t> </w:t>
+        <w:t xml:space="preserve"> </w:t>
       </w:r>
       <w:r>
         <w:rPr>
@@ -727,7 +705,7 @@
           <w:spacing w:val="-3"/>
           <w:sz w:val="24"/>
         </w:rPr>
-        <w:t> </w:t>
+        <w:t xml:space="preserve"> </w:t>
       </w:r>
       <w:r>
         <w:rPr>
@@ -742,7 +720,7 @@
           <w:spacing w:val="-4"/>
           <w:sz w:val="24"/>
         </w:rPr>
-        <w:t> </w:t>
+        <w:t xml:space="preserve"> </w:t>
       </w:r>
       <w:r>
         <w:rPr>
@@ -757,7 +735,7 @@
           <w:spacing w:val="-3"/>
           <w:sz w:val="24"/>
         </w:rPr>
-        <w:t> </w:t>
+        <w:t xml:space="preserve"> </w:t>
       </w:r>
       <w:r>
         <w:rPr>
@@ -772,7 +750,7 @@
           <w:spacing w:val="-3"/>
           <w:sz w:val="24"/>
         </w:rPr>
-        <w:t> </w:t>
+        <w:t xml:space="preserve"> </w:t>
       </w:r>
       <w:r>
         <w:rPr>
@@ -787,7 +765,7 @@
           <w:spacing w:val="-1"/>
           <w:sz w:val="24"/>
         </w:rPr>
-        <w:t> </w:t>
+        <w:t xml:space="preserve"> </w:t>
       </w:r>
       <w:r>
         <w:rPr>
@@ -802,7 +780,7 @@
           <w:spacing w:val="-8"/>
           <w:sz w:val="24"/>
         </w:rPr>
-        <w:t> </w:t>
+        <w:t xml:space="preserve"> </w:t>
       </w:r>
       <w:r>
         <w:rPr>
@@ -818,333 +796,327 @@
         <w:pStyle w:val="ListParagraph"/>
         <w:numPr>
           <w:ilvl w:val="0"/>
-          <w:numId w:val="1"/>
+          <w:numId w:val="2"/>
         </w:numPr>
         <w:tabs>
-          <w:tab w:pos="1439" w:val="left" w:leader="none"/>
-          <w:tab w:pos="1440" w:val="left" w:leader="none"/>
+          <w:tab w:val="clear" w:pos="720"/>
+          <w:tab w:val="left" w:pos="1439" w:leader="none"/>
+          <w:tab w:val="left" w:pos="1440" w:leader="none"/>
         </w:tabs>
-        <w:spacing w:line="240" w:lineRule="auto" w:before="181" w:after="0"/>
+        <w:spacing w:lineRule="auto" w:line="240" w:before="181" w:after="0"/>
         <w:ind w:left="1440" w:right="0" w:hanging="360"/>
         <w:jc w:val="left"/>
         <w:rPr>
           <w:sz w:val="24"/>
         </w:rPr>
       </w:pPr>
-      <w:bookmarkStart w:name=" Describe a business need for combining" w:id="5"/>
+      <w:bookmarkStart w:id="4" w:name="_Describe_a_business_need_for_combining"/>
+      <w:bookmarkEnd w:id="4"/>
+      <w:r>
+        <w:rPr>
+          <w:color w:val="4E3629"/>
+          <w:sz w:val="24"/>
+        </w:rPr>
+        <w:t>Describe</w:t>
+      </w:r>
+      <w:r>
+        <w:rPr>
+          <w:color w:val="4E3629"/>
+          <w:spacing w:val="-3"/>
+          <w:sz w:val="24"/>
+        </w:rPr>
+        <w:t xml:space="preserve"> </w:t>
+      </w:r>
+      <w:r>
+        <w:rPr>
+          <w:color w:val="4E3629"/>
+          <w:sz w:val="24"/>
+        </w:rPr>
+        <w:t>a</w:t>
+      </w:r>
+      <w:r>
+        <w:rPr>
+          <w:color w:val="4E3629"/>
+          <w:spacing w:val="-3"/>
+          <w:sz w:val="24"/>
+        </w:rPr>
+        <w:t xml:space="preserve"> </w:t>
+      </w:r>
+      <w:r>
+        <w:rPr>
+          <w:color w:val="4E3629"/>
+          <w:sz w:val="24"/>
+        </w:rPr>
+        <w:t>business</w:t>
+      </w:r>
+      <w:r>
+        <w:rPr>
+          <w:color w:val="4E3629"/>
+          <w:spacing w:val="-5"/>
+          <w:sz w:val="24"/>
+        </w:rPr>
+        <w:t xml:space="preserve"> </w:t>
+      </w:r>
+      <w:r>
+        <w:rPr>
+          <w:color w:val="4E3629"/>
+          <w:sz w:val="24"/>
+        </w:rPr>
+        <w:t>need</w:t>
+      </w:r>
+      <w:r>
+        <w:rPr>
+          <w:color w:val="4E3629"/>
+          <w:spacing w:val="-5"/>
+          <w:sz w:val="24"/>
+        </w:rPr>
+        <w:t xml:space="preserve"> </w:t>
+      </w:r>
+      <w:r>
+        <w:rPr>
+          <w:color w:val="4E3629"/>
+          <w:sz w:val="24"/>
+        </w:rPr>
+        <w:t>for</w:t>
+      </w:r>
+      <w:r>
+        <w:rPr>
+          <w:color w:val="4E3629"/>
+          <w:spacing w:val="-4"/>
+          <w:sz w:val="24"/>
+        </w:rPr>
+        <w:t xml:space="preserve"> </w:t>
+      </w:r>
+      <w:r>
+        <w:rPr>
+          <w:color w:val="4E3629"/>
+          <w:sz w:val="24"/>
+        </w:rPr>
+        <w:t>combining</w:t>
+      </w:r>
+      <w:r>
+        <w:rPr>
+          <w:color w:val="4E3629"/>
+          <w:spacing w:val="-4"/>
+          <w:sz w:val="24"/>
+        </w:rPr>
+        <w:t xml:space="preserve"> </w:t>
+      </w:r>
+      <w:r>
+        <w:rPr>
+          <w:color w:val="4E3629"/>
+          <w:sz w:val="24"/>
+        </w:rPr>
+        <w:t>information</w:t>
+      </w:r>
+      <w:r>
+        <w:rPr>
+          <w:color w:val="4E3629"/>
+          <w:spacing w:val="-4"/>
+          <w:sz w:val="24"/>
+        </w:rPr>
+        <w:t xml:space="preserve"> </w:t>
+      </w:r>
+      <w:r>
+        <w:rPr>
+          <w:color w:val="4E3629"/>
+          <w:sz w:val="24"/>
+        </w:rPr>
+        <w:t>from</w:t>
+      </w:r>
+      <w:r>
+        <w:rPr>
+          <w:color w:val="4E3629"/>
+          <w:spacing w:val="-4"/>
+          <w:sz w:val="24"/>
+        </w:rPr>
+        <w:t xml:space="preserve"> </w:t>
+      </w:r>
+      <w:r>
+        <w:rPr>
+          <w:color w:val="4E3629"/>
+          <w:sz w:val="24"/>
+        </w:rPr>
+        <w:t>multiple</w:t>
+      </w:r>
+      <w:r>
+        <w:rPr>
+          <w:color w:val="4E3629"/>
+          <w:spacing w:val="-2"/>
+          <w:sz w:val="24"/>
+        </w:rPr>
+        <w:t xml:space="preserve"> </w:t>
+      </w:r>
+      <w:r>
+        <w:rPr>
+          <w:color w:val="4E3629"/>
+          <w:sz w:val="24"/>
+        </w:rPr>
+        <w:t>data</w:t>
+      </w:r>
+      <w:r>
+        <w:rPr>
+          <w:color w:val="4E3629"/>
+          <w:spacing w:val="-2"/>
+          <w:sz w:val="24"/>
+        </w:rPr>
+        <w:t xml:space="preserve"> sources</w:t>
+      </w:r>
+    </w:p>
+    <w:p>
+      <w:pPr>
+        <w:pStyle w:val="TextBody"/>
+        <w:spacing w:before="4" w:after="0"/>
+        <w:rPr>
+          <w:sz w:val="39"/>
+        </w:rPr>
+      </w:pPr>
+      <w:r>
+        <w:rPr>
+          <w:sz w:val="39"/>
+        </w:rPr>
+      </w:r>
+    </w:p>
+    <w:p>
+      <w:pPr>
+        <w:pStyle w:val="Heading1"/>
+        <w:rPr/>
+      </w:pPr>
+      <w:bookmarkStart w:id="5" w:name="Vocabulary"/>
       <w:bookmarkEnd w:id="5"/>
       <w:r>
         <w:rPr>
           <w:color w:val="4E3629"/>
-          <w:sz w:val="24"/>
-        </w:rPr>
-        <w:t>D</w:t>
-      </w:r>
-      <w:r>
-        <w:rPr>
-          <w:color w:val="4E3629"/>
-          <w:sz w:val="24"/>
-        </w:rPr>
-        <w:t>escribe</w:t>
-      </w:r>
-      <w:r>
-        <w:rPr>
-          <w:color w:val="4E3629"/>
-          <w:spacing w:val="-3"/>
-          <w:sz w:val="24"/>
-        </w:rPr>
-        <w:t> </w:t>
-      </w:r>
-      <w:r>
-        <w:rPr>
-          <w:color w:val="4E3629"/>
-          <w:sz w:val="24"/>
-        </w:rPr>
-        <w:t>a</w:t>
-      </w:r>
-      <w:r>
-        <w:rPr>
-          <w:color w:val="4E3629"/>
-          <w:spacing w:val="-3"/>
-          <w:sz w:val="24"/>
-        </w:rPr>
-        <w:t> </w:t>
-      </w:r>
-      <w:r>
-        <w:rPr>
-          <w:color w:val="4E3629"/>
-          <w:sz w:val="24"/>
-        </w:rPr>
-        <w:t>business</w:t>
+          <w:spacing w:val="-2"/>
+        </w:rPr>
+        <w:t>Vocabulary</w:t>
+      </w:r>
+    </w:p>
+    <w:p>
+      <w:pPr>
+        <w:pStyle w:val="TextBody"/>
+        <w:spacing w:before="1" w:after="0"/>
+        <w:ind w:left="720" w:right="0" w:hanging="0"/>
+        <w:rPr/>
+      </w:pPr>
+      <w:r>
+        <w:rPr>
+          <w:color w:val="4E3629"/>
+        </w:rPr>
+        <w:t>Identify</w:t>
+      </w:r>
+      <w:r>
+        <w:rPr>
+          <w:color w:val="4E3629"/>
+          <w:spacing w:val="-7"/>
+        </w:rPr>
+        <w:t xml:space="preserve"> </w:t>
+      </w:r>
+      <w:r>
+        <w:rPr>
+          <w:color w:val="4E3629"/>
+        </w:rPr>
+        <w:t>the</w:t>
+      </w:r>
+      <w:r>
+        <w:rPr>
+          <w:color w:val="4E3629"/>
+          <w:spacing w:val="-2"/>
+        </w:rPr>
+        <w:t xml:space="preserve"> </w:t>
+      </w:r>
+      <w:r>
+        <w:rPr>
+          <w:color w:val="4E3629"/>
+        </w:rPr>
+        <w:t>vocabulary</w:t>
+      </w:r>
+      <w:r>
+        <w:rPr>
+          <w:color w:val="4E3629"/>
+          <w:spacing w:val="-4"/>
+        </w:rPr>
+        <w:t xml:space="preserve"> </w:t>
+      </w:r>
+      <w:r>
+        <w:rPr>
+          <w:color w:val="4E3629"/>
+        </w:rPr>
+        <w:t>word</w:t>
+      </w:r>
+      <w:r>
+        <w:rPr>
+          <w:color w:val="4E3629"/>
+          <w:spacing w:val="-2"/>
+        </w:rPr>
+        <w:t xml:space="preserve"> </w:t>
+      </w:r>
+      <w:r>
+        <w:rPr>
+          <w:color w:val="4E3629"/>
+        </w:rPr>
+        <w:t>for</w:t>
       </w:r>
       <w:r>
         <w:rPr>
           <w:color w:val="4E3629"/>
           <w:spacing w:val="-5"/>
-          <w:sz w:val="24"/>
-        </w:rPr>
-        <w:t> </w:t>
-      </w:r>
-      <w:r>
-        <w:rPr>
-          <w:color w:val="4E3629"/>
-          <w:sz w:val="24"/>
-        </w:rPr>
-        <w:t>need</w:t>
-      </w:r>
-      <w:r>
-        <w:rPr>
-          <w:color w:val="4E3629"/>
-          <w:spacing w:val="-5"/>
-          <w:sz w:val="24"/>
-        </w:rPr>
-        <w:t> </w:t>
-      </w:r>
-      <w:r>
-        <w:rPr>
-          <w:color w:val="4E3629"/>
-          <w:sz w:val="24"/>
-        </w:rPr>
-        <w:t>for</w:t>
+        </w:rPr>
+        <w:t xml:space="preserve"> </w:t>
+      </w:r>
+      <w:r>
+        <w:rPr>
+          <w:color w:val="4E3629"/>
+        </w:rPr>
+        <w:t>each</w:t>
       </w:r>
       <w:r>
         <w:rPr>
           <w:color w:val="4E3629"/>
           <w:spacing w:val="-4"/>
-          <w:sz w:val="24"/>
-        </w:rPr>
-        <w:t> </w:t>
-      </w:r>
-      <w:r>
-        <w:rPr>
-          <w:color w:val="4E3629"/>
-          <w:sz w:val="24"/>
-        </w:rPr>
-        <w:t>combining</w:t>
-      </w:r>
-      <w:r>
-        <w:rPr>
-          <w:color w:val="4E3629"/>
-          <w:spacing w:val="-4"/>
-          <w:sz w:val="24"/>
-        </w:rPr>
-        <w:t> </w:t>
-      </w:r>
-      <w:r>
-        <w:rPr>
-          <w:color w:val="4E3629"/>
-          <w:sz w:val="24"/>
-        </w:rPr>
-        <w:t>information</w:t>
-      </w:r>
-      <w:r>
-        <w:rPr>
-          <w:color w:val="4E3629"/>
-          <w:spacing w:val="-4"/>
-          <w:sz w:val="24"/>
-        </w:rPr>
-        <w:t> </w:t>
-      </w:r>
-      <w:r>
-        <w:rPr>
-          <w:color w:val="4E3629"/>
-          <w:sz w:val="24"/>
-        </w:rPr>
-        <w:t>from</w:t>
-      </w:r>
-      <w:r>
-        <w:rPr>
-          <w:color w:val="4E3629"/>
-          <w:spacing w:val="-4"/>
-          <w:sz w:val="24"/>
-        </w:rPr>
-        <w:t> </w:t>
-      </w:r>
-      <w:r>
-        <w:rPr>
-          <w:color w:val="4E3629"/>
-          <w:sz w:val="24"/>
-        </w:rPr>
-        <w:t>multiple</w:t>
-      </w:r>
-      <w:r>
-        <w:rPr>
-          <w:color w:val="4E3629"/>
-          <w:spacing w:val="-2"/>
-          <w:sz w:val="24"/>
-        </w:rPr>
-        <w:t> </w:t>
-      </w:r>
-      <w:r>
-        <w:rPr>
-          <w:color w:val="4E3629"/>
-          <w:sz w:val="24"/>
-        </w:rPr>
-        <w:t>data</w:t>
-      </w:r>
-      <w:r>
-        <w:rPr>
-          <w:color w:val="4E3629"/>
-          <w:spacing w:val="-2"/>
-          <w:sz w:val="24"/>
-        </w:rPr>
-        <w:t> sources</w:t>
-      </w:r>
-    </w:p>
-    <w:p>
-      <w:pPr>
-        <w:pStyle w:val="BodyText"/>
-        <w:spacing w:before="4"/>
-        <w:rPr>
-          <w:sz w:val="39"/>
-        </w:rPr>
-      </w:pPr>
-    </w:p>
-    <w:p>
-      <w:pPr>
-        <w:pStyle w:val="Heading1"/>
-      </w:pPr>
-      <w:bookmarkStart w:name="Vocabulary" w:id="6"/>
-      <w:bookmarkEnd w:id="6"/>
-      <w:r>
+        </w:rPr>
+        <w:t xml:space="preserve"> </w:t>
+      </w:r>
+      <w:r>
+        <w:rPr>
+          <w:color w:val="4E3629"/>
+        </w:rPr>
+        <w:t>definition</w:t>
+      </w:r>
+      <w:r>
+        <w:rPr>
+          <w:color w:val="4E3629"/>
+          <w:spacing w:val="-2"/>
+        </w:rPr>
+        <w:t xml:space="preserve"> below.</w:t>
+      </w:r>
+    </w:p>
+    <w:p>
+      <w:pPr>
+        <w:pStyle w:val="TextBody"/>
         <w:rPr/>
-      </w:r>
-      <w:r>
-        <w:rPr>
-          <w:color w:val="4E3629"/>
-          <w:spacing w:val="-2"/>
-        </w:rPr>
-        <w:t>Vocabulary</w:t>
-      </w:r>
-    </w:p>
-    <w:p>
-      <w:pPr>
-        <w:pStyle w:val="BodyText"/>
-        <w:spacing w:before="1"/>
-        <w:ind w:left="720"/>
-      </w:pPr>
-      <w:r>
-        <w:rPr>
-          <w:color w:val="4E3629"/>
-        </w:rPr>
-        <w:t>Identify</w:t>
-      </w:r>
-      <w:r>
-        <w:rPr>
-          <w:color w:val="4E3629"/>
-          <w:spacing w:val="-7"/>
-        </w:rPr>
-        <w:t> </w:t>
-      </w:r>
-      <w:r>
-        <w:rPr>
-          <w:color w:val="4E3629"/>
-        </w:rPr>
-        <w:t>the</w:t>
-      </w:r>
-      <w:r>
-        <w:rPr>
-          <w:color w:val="4E3629"/>
-          <w:spacing w:val="-2"/>
-        </w:rPr>
-        <w:t> </w:t>
-      </w:r>
-      <w:r>
-        <w:rPr>
-          <w:color w:val="4E3629"/>
-        </w:rPr>
-        <w:t>vocabulary</w:t>
-      </w:r>
-      <w:r>
-        <w:rPr>
-          <w:color w:val="4E3629"/>
-          <w:spacing w:val="-4"/>
-        </w:rPr>
-        <w:t> </w:t>
-      </w:r>
-      <w:r>
-        <w:rPr>
-          <w:color w:val="4E3629"/>
-        </w:rPr>
-        <w:t>word</w:t>
-      </w:r>
-      <w:r>
-        <w:rPr>
-          <w:color w:val="4E3629"/>
-          <w:spacing w:val="-2"/>
-        </w:rPr>
-        <w:t> </w:t>
-      </w:r>
-      <w:r>
-        <w:rPr>
-          <w:color w:val="4E3629"/>
-        </w:rPr>
-        <w:t>for</w:t>
-      </w:r>
-      <w:r>
-        <w:rPr>
-          <w:color w:val="4E3629"/>
-          <w:spacing w:val="-5"/>
-        </w:rPr>
-        <w:t> </w:t>
-      </w:r>
-      <w:r>
-        <w:rPr>
-          <w:color w:val="4E3629"/>
-        </w:rPr>
-        <w:t>each</w:t>
-      </w:r>
-      <w:r>
-        <w:rPr>
-          <w:color w:val="4E3629"/>
-          <w:spacing w:val="-4"/>
-        </w:rPr>
-        <w:t> </w:t>
-      </w:r>
-      <w:r>
-        <w:rPr>
-          <w:color w:val="4E3629"/>
-        </w:rPr>
-        <w:t>definition</w:t>
-      </w:r>
-      <w:r>
-        <w:rPr>
-          <w:color w:val="4E3629"/>
-          <w:spacing w:val="-2"/>
-        </w:rPr>
-        <w:t> below.</w:t>
-      </w:r>
-    </w:p>
-    <w:p>
-      <w:pPr>
-        <w:pStyle w:val="BodyText"/>
-      </w:pPr>
+      </w:pPr>
+      <w:r>
+        <w:rPr/>
+      </w:r>
     </w:p>
     <w:tbl>
       <w:tblPr>
-        <w:tblW w:w="0" w:type="auto"/>
+        <w:tblW w:w="10280" w:type="dxa"/>
         <w:jc w:val="left"/>
         <w:tblInd w:w="730" w:type="dxa"/>
-        <w:tblBorders>
-          <w:top w:val="single" w:sz="4" w:space="0" w:color="000000"/>
-          <w:left w:val="single" w:sz="4" w:space="0" w:color="000000"/>
-          <w:bottom w:val="single" w:sz="4" w:space="0" w:color="000000"/>
-          <w:right w:val="single" w:sz="4" w:space="0" w:color="000000"/>
-          <w:insideH w:val="single" w:sz="4" w:space="0" w:color="000000"/>
-          <w:insideV w:val="single" w:sz="4" w:space="0" w:color="000000"/>
-        </w:tblBorders>
         <w:tblLayout w:type="fixed"/>
         <w:tblCellMar>
           <w:top w:w="0" w:type="dxa"/>
-          <w:left w:w="0" w:type="dxa"/>
+          <w:left w:w="5" w:type="dxa"/>
           <w:bottom w:w="0" w:type="dxa"/>
-          <w:right w:w="0" w:type="dxa"/>
+          <w:right w:w="5" w:type="dxa"/>
         </w:tblCellMar>
-        <w:tblLook w:val="01E0"/>
+        <w:tblLook w:val="01e0"/>
       </w:tblPr>
       <w:tblGrid>
-        <w:gridCol w:w="3079"/>
-        <w:gridCol w:w="7200"/>
+        <w:gridCol w:w="3078"/>
+        <w:gridCol w:w="7201"/>
       </w:tblGrid>
       <w:tr>
         <w:trPr>
@@ -1152,27 +1124,48 @@
         </w:trPr>
         <w:tc>
           <w:tcPr>
-            <w:tcW w:w="3079" w:type="dxa"/>
+            <w:tcW w:w="3078" w:type="dxa"/>
+            <w:tcBorders>
+              <w:top w:val="single" w:sz="4" w:space="0" w:color="000000"/>
+              <w:left w:val="single" w:sz="4" w:space="0" w:color="000000"/>
+              <w:bottom w:val="single" w:sz="4" w:space="0" w:color="000000"/>
+              <w:right w:val="single" w:sz="4" w:space="0" w:color="000000"/>
+            </w:tcBorders>
           </w:tcPr>
           <w:p>
             <w:pPr>
               <w:pStyle w:val="TableParagraph"/>
+              <w:widowControl w:val="false"/>
               <w:rPr>
-                <w:rFonts w:ascii="Times New Roman"/>
+                <w:rFonts w:ascii="Times New Roman" w:hAnsi="Times New Roman"/>
                 <w:sz w:val="22"/>
               </w:rPr>
             </w:pPr>
+            <w:r>
+              <w:rPr>
+                <w:rFonts w:ascii="Times New Roman" w:hAnsi="Times New Roman"/>
+                <w:sz w:val="22"/>
+              </w:rPr>
+              <w:t>Cross Join</w:t>
+            </w:r>
           </w:p>
         </w:tc>
         <w:tc>
           <w:tcPr>
-            <w:tcW w:w="7200" w:type="dxa"/>
+            <w:tcW w:w="7201" w:type="dxa"/>
+            <w:tcBorders>
+              <w:top w:val="single" w:sz="4" w:space="0" w:color="000000"/>
+              <w:left w:val="single" w:sz="4" w:space="0" w:color="000000"/>
+              <w:bottom w:val="single" w:sz="4" w:space="0" w:color="000000"/>
+              <w:right w:val="single" w:sz="4" w:space="0" w:color="000000"/>
+            </w:tcBorders>
           </w:tcPr>
           <w:p>
             <w:pPr>
               <w:pStyle w:val="TableParagraph"/>
-              <w:spacing w:before="2"/>
-              <w:ind w:left="108"/>
+              <w:widowControl w:val="false"/>
+              <w:spacing w:before="2" w:after="0"/>
+              <w:ind w:left="108" w:right="0" w:hanging="0"/>
               <w:rPr>
                 <w:sz w:val="24"/>
               </w:rPr>
@@ -1190,7 +1183,7 @@
                 <w:spacing w:val="-4"/>
                 <w:sz w:val="24"/>
               </w:rPr>
-              <w:t> </w:t>
+              <w:t xml:space="preserve"> </w:t>
             </w:r>
             <w:r>
               <w:rPr>
@@ -1205,7 +1198,7 @@
                 <w:spacing w:val="-2"/>
                 <w:sz w:val="24"/>
               </w:rPr>
-              <w:t> </w:t>
+              <w:t xml:space="preserve"> </w:t>
             </w:r>
             <w:r>
               <w:rPr>
@@ -1220,7 +1213,7 @@
                 <w:spacing w:val="-4"/>
                 <w:sz w:val="24"/>
               </w:rPr>
-              <w:t> </w:t>
+              <w:t xml:space="preserve"> </w:t>
             </w:r>
             <w:r>
               <w:rPr>
@@ -1235,7 +1228,7 @@
                 <w:spacing w:val="-7"/>
                 <w:sz w:val="24"/>
               </w:rPr>
-              <w:t> </w:t>
+              <w:t xml:space="preserve"> </w:t>
             </w:r>
             <w:r>
               <w:rPr>
@@ -1250,7 +1243,7 @@
                 <w:spacing w:val="-2"/>
                 <w:sz w:val="24"/>
               </w:rPr>
-              <w:t> </w:t>
+              <w:t xml:space="preserve"> </w:t>
             </w:r>
             <w:r>
               <w:rPr>
@@ -1265,7 +1258,7 @@
                 <w:spacing w:val="-2"/>
                 <w:sz w:val="24"/>
               </w:rPr>
-              <w:t> tables.</w:t>
+              <w:t xml:space="preserve"> tables.</w:t>
             </w:r>
           </w:p>
         </w:tc>
@@ -1276,26 +1269,47 @@
         </w:trPr>
         <w:tc>
           <w:tcPr>
-            <w:tcW w:w="3079" w:type="dxa"/>
+            <w:tcW w:w="3078" w:type="dxa"/>
+            <w:tcBorders>
+              <w:top w:val="single" w:sz="4" w:space="0" w:color="000000"/>
+              <w:left w:val="single" w:sz="4" w:space="0" w:color="000000"/>
+              <w:bottom w:val="single" w:sz="4" w:space="0" w:color="000000"/>
+              <w:right w:val="single" w:sz="4" w:space="0" w:color="000000"/>
+            </w:tcBorders>
           </w:tcPr>
           <w:p>
             <w:pPr>
               <w:pStyle w:val="TableParagraph"/>
+              <w:widowControl w:val="false"/>
               <w:rPr>
-                <w:rFonts w:ascii="Times New Roman"/>
+                <w:rFonts w:ascii="Times New Roman" w:hAnsi="Times New Roman"/>
                 <w:sz w:val="22"/>
               </w:rPr>
             </w:pPr>
+            <w:r>
+              <w:rPr>
+                <w:rFonts w:ascii="Times New Roman" w:hAnsi="Times New Roman"/>
+                <w:sz w:val="22"/>
+              </w:rPr>
+              <w:t>Natural Join</w:t>
+            </w:r>
           </w:p>
         </w:tc>
         <w:tc>
           <w:tcPr>
-            <w:tcW w:w="7200" w:type="dxa"/>
+            <w:tcW w:w="7201" w:type="dxa"/>
+            <w:tcBorders>
+              <w:top w:val="single" w:sz="4" w:space="0" w:color="000000"/>
+              <w:left w:val="single" w:sz="4" w:space="0" w:color="000000"/>
+              <w:bottom w:val="single" w:sz="4" w:space="0" w:color="000000"/>
+              <w:right w:val="single" w:sz="4" w:space="0" w:color="000000"/>
+            </w:tcBorders>
           </w:tcPr>
           <w:p>
             <w:pPr>
               <w:pStyle w:val="TableParagraph"/>
-              <w:ind w:left="108"/>
+              <w:widowControl w:val="false"/>
+              <w:ind w:left="108" w:right="0" w:hanging="0"/>
               <w:rPr>
                 <w:sz w:val="24"/>
               </w:rPr>
@@ -1313,7 +1327,7 @@
                 <w:spacing w:val="-3"/>
                 <w:sz w:val="24"/>
               </w:rPr>
-              <w:t> </w:t>
+              <w:t xml:space="preserve"> </w:t>
             </w:r>
             <w:r>
               <w:rPr>
@@ -1328,7 +1342,7 @@
                 <w:spacing w:val="-1"/>
                 <w:sz w:val="24"/>
               </w:rPr>
-              <w:t> </w:t>
+              <w:t xml:space="preserve"> </w:t>
             </w:r>
             <w:r>
               <w:rPr>
@@ -1343,7 +1357,7 @@
                 <w:spacing w:val="-4"/>
                 <w:sz w:val="24"/>
               </w:rPr>
-              <w:t> </w:t>
+              <w:t xml:space="preserve"> </w:t>
             </w:r>
             <w:r>
               <w:rPr>
@@ -1358,7 +1372,7 @@
                 <w:spacing w:val="-3"/>
                 <w:sz w:val="24"/>
               </w:rPr>
-              <w:t> </w:t>
+              <w:t xml:space="preserve"> </w:t>
             </w:r>
             <w:r>
               <w:rPr>
@@ -1373,7 +1387,7 @@
                 <w:spacing w:val="-2"/>
                 <w:sz w:val="24"/>
               </w:rPr>
-              <w:t> </w:t>
+              <w:t xml:space="preserve"> </w:t>
             </w:r>
             <w:r>
               <w:rPr>
@@ -1388,7 +1402,7 @@
                 <w:spacing w:val="-1"/>
                 <w:sz w:val="24"/>
               </w:rPr>
-              <w:t> </w:t>
+              <w:t xml:space="preserve"> </w:t>
             </w:r>
             <w:r>
               <w:rPr>
@@ -1403,7 +1417,7 @@
                 <w:spacing w:val="-1"/>
                 <w:sz w:val="24"/>
               </w:rPr>
-              <w:t> </w:t>
+              <w:t xml:space="preserve"> </w:t>
             </w:r>
             <w:r>
               <w:rPr>
@@ -1418,7 +1432,7 @@
                 <w:spacing w:val="-1"/>
                 <w:sz w:val="24"/>
               </w:rPr>
-              <w:t> </w:t>
+              <w:t xml:space="preserve"> </w:t>
             </w:r>
             <w:r>
               <w:rPr>
@@ -1434,22 +1448,25 @@
     </w:tbl>
     <w:p>
       <w:pPr>
-        <w:pStyle w:val="BodyText"/>
-        <w:spacing w:before="10"/>
+        <w:pStyle w:val="TextBody"/>
+        <w:spacing w:before="10" w:after="0"/>
         <w:rPr>
           <w:sz w:val="27"/>
         </w:rPr>
       </w:pPr>
+      <w:r>
+        <w:rPr>
+          <w:sz w:val="27"/>
+        </w:rPr>
+      </w:r>
     </w:p>
     <w:p>
       <w:pPr>
         <w:pStyle w:val="Heading1"/>
-      </w:pPr>
-      <w:bookmarkStart w:name="Try It / Solve It" w:id="7"/>
-      <w:bookmarkEnd w:id="7"/>
-      <w:r>
         <w:rPr/>
-      </w:r>
+      </w:pPr>
+      <w:bookmarkStart w:id="6" w:name="Try_It_%2F_Solve_It"/>
+      <w:bookmarkEnd w:id="6"/>
       <w:r>
         <w:rPr>
           <w:color w:val="4E3629"/>
@@ -1461,7 +1478,7 @@
           <w:color w:val="4E3629"/>
           <w:spacing w:val="-7"/>
         </w:rPr>
-        <w:t> </w:t>
+        <w:t xml:space="preserve"> </w:t>
       </w:r>
       <w:r>
         <w:rPr>
@@ -1474,13 +1491,13 @@
           <w:color w:val="4E3629"/>
           <w:spacing w:val="-2"/>
         </w:rPr>
-        <w:t> </w:t>
-      </w:r>
-      <w:r>
-        <w:rPr>
-          <w:color w:val="4E3629"/>
-        </w:rPr>
-        <w:t>Solve </w:t>
+        <w:t xml:space="preserve"> </w:t>
+      </w:r>
+      <w:r>
+        <w:rPr>
+          <w:color w:val="4E3629"/>
+        </w:rPr>
+        <w:t xml:space="preserve">Solve </w:t>
       </w:r>
       <w:r>
         <w:rPr>
@@ -1492,9 +1509,10 @@
     </w:p>
     <w:p>
       <w:pPr>
-        <w:pStyle w:val="BodyText"/>
-        <w:spacing w:before="1"/>
-        <w:ind w:left="720"/>
+        <w:pStyle w:val="TextBody"/>
+        <w:spacing w:before="1" w:after="0"/>
+        <w:ind w:left="720" w:right="0" w:hanging="0"/>
+        <w:rPr/>
       </w:pPr>
       <w:r>
         <w:rPr>
@@ -1507,7 +1525,7 @@
           <w:color w:val="4E3629"/>
           <w:spacing w:val="-2"/>
         </w:rPr>
-        <w:t> </w:t>
+        <w:t xml:space="preserve"> </w:t>
       </w:r>
       <w:r>
         <w:rPr>
@@ -1520,7 +1538,7 @@
           <w:color w:val="4E3629"/>
           <w:spacing w:val="-4"/>
         </w:rPr>
-        <w:t> </w:t>
+        <w:t xml:space="preserve"> </w:t>
       </w:r>
       <w:r>
         <w:rPr>
@@ -1533,7 +1551,7 @@
           <w:color w:val="4E3629"/>
           <w:spacing w:val="-4"/>
         </w:rPr>
-        <w:t> </w:t>
+        <w:t xml:space="preserve"> </w:t>
       </w:r>
       <w:r>
         <w:rPr>
@@ -1546,7 +1564,7 @@
           <w:color w:val="4E3629"/>
           <w:spacing w:val="-4"/>
         </w:rPr>
-        <w:t> </w:t>
+        <w:t xml:space="preserve"> </w:t>
       </w:r>
       <w:r>
         <w:rPr>
@@ -1559,7 +1577,7 @@
           <w:color w:val="4E3629"/>
           <w:spacing w:val="-4"/>
         </w:rPr>
-        <w:t> </w:t>
+        <w:t xml:space="preserve"> </w:t>
       </w:r>
       <w:r>
         <w:rPr>
@@ -1572,7 +1590,7 @@
           <w:color w:val="4E3629"/>
           <w:spacing w:val="-2"/>
         </w:rPr>
-        <w:t> </w:t>
+        <w:t xml:space="preserve"> </w:t>
       </w:r>
       <w:r>
         <w:rPr>
@@ -1593,12 +1611,13 @@
         <w:pStyle w:val="ListParagraph"/>
         <w:numPr>
           <w:ilvl w:val="0"/>
-          <w:numId w:val="2"/>
+          <w:numId w:val="1"/>
         </w:numPr>
         <w:tabs>
-          <w:tab w:pos="1080" w:val="left" w:leader="none"/>
+          <w:tab w:val="clear" w:pos="720"/>
+          <w:tab w:val="left" w:pos="1080" w:leader="none"/>
         </w:tabs>
-        <w:spacing w:line="259" w:lineRule="auto" w:before="0" w:after="0"/>
+        <w:spacing w:lineRule="auto" w:line="259" w:before="0" w:after="0"/>
         <w:ind w:left="1079" w:right="1179" w:hanging="360"/>
         <w:jc w:val="left"/>
         <w:rPr>
@@ -1618,7 +1637,7 @@
           <w:spacing w:val="-2"/>
           <w:sz w:val="24"/>
         </w:rPr>
-        <w:t> </w:t>
+        <w:t xml:space="preserve"> </w:t>
       </w:r>
       <w:r>
         <w:rPr>
@@ -1633,7 +1652,7 @@
           <w:spacing w:val="-4"/>
           <w:sz w:val="24"/>
         </w:rPr>
-        <w:t> </w:t>
+        <w:t xml:space="preserve"> </w:t>
       </w:r>
       <w:r>
         <w:rPr>
@@ -1648,7 +1667,7 @@
           <w:spacing w:val="-2"/>
           <w:sz w:val="24"/>
         </w:rPr>
-        <w:t> </w:t>
+        <w:t xml:space="preserve"> </w:t>
       </w:r>
       <w:r>
         <w:rPr>
@@ -1663,7 +1682,7 @@
           <w:spacing w:val="-2"/>
           <w:sz w:val="24"/>
         </w:rPr>
-        <w:t> </w:t>
+        <w:t xml:space="preserve"> </w:t>
       </w:r>
       <w:r>
         <w:rPr>
@@ -1678,7 +1697,7 @@
           <w:spacing w:val="-3"/>
           <w:sz w:val="24"/>
         </w:rPr>
-        <w:t> </w:t>
+        <w:t xml:space="preserve"> </w:t>
       </w:r>
       <w:r>
         <w:rPr>
@@ -1693,7 +1712,7 @@
           <w:spacing w:val="-4"/>
           <w:sz w:val="24"/>
         </w:rPr>
-        <w:t> </w:t>
+        <w:t xml:space="preserve"> </w:t>
       </w:r>
       <w:r>
         <w:rPr>
@@ -1708,7 +1727,7 @@
           <w:spacing w:val="-2"/>
           <w:sz w:val="24"/>
         </w:rPr>
-        <w:t> </w:t>
+        <w:t xml:space="preserve"> </w:t>
       </w:r>
       <w:r>
         <w:rPr>
@@ -1723,7 +1742,7 @@
           <w:spacing w:val="-2"/>
           <w:sz w:val="24"/>
         </w:rPr>
-        <w:t> </w:t>
+        <w:t xml:space="preserve"> </w:t>
       </w:r>
       <w:r>
         <w:rPr>
@@ -1738,7 +1757,7 @@
           <w:spacing w:val="-2"/>
           <w:sz w:val="24"/>
         </w:rPr>
-        <w:t> </w:t>
+        <w:t xml:space="preserve"> </w:t>
       </w:r>
       <w:r>
         <w:rPr>
@@ -1753,7 +1772,7 @@
           <w:spacing w:val="-5"/>
           <w:sz w:val="24"/>
         </w:rPr>
-        <w:t> </w:t>
+        <w:t xml:space="preserve"> </w:t>
       </w:r>
       <w:r>
         <w:rPr>
@@ -1768,7 +1787,7 @@
           <w:spacing w:val="-4"/>
           <w:sz w:val="24"/>
         </w:rPr>
-        <w:t> </w:t>
+        <w:t xml:space="preserve"> </w:t>
       </w:r>
       <w:r>
         <w:rPr>
@@ -1783,7 +1802,7 @@
           <w:spacing w:val="-1"/>
           <w:sz w:val="24"/>
         </w:rPr>
-        <w:t> </w:t>
+        <w:t xml:space="preserve"> </w:t>
       </w:r>
       <w:r>
         <w:rPr>
@@ -1798,7 +1817,7 @@
           <w:spacing w:val="-2"/>
           <w:sz w:val="24"/>
         </w:rPr>
-        <w:t> </w:t>
+        <w:t xml:space="preserve"> </w:t>
       </w:r>
       <w:r>
         <w:rPr>
@@ -1813,7 +1832,7 @@
           <w:spacing w:val="-5"/>
           <w:sz w:val="24"/>
         </w:rPr>
-        <w:t> </w:t>
+        <w:t xml:space="preserve"> </w:t>
       </w:r>
       <w:r>
         <w:rPr>
@@ -1828,264 +1847,25 @@
         <w:pStyle w:val="ListParagraph"/>
         <w:numPr>
           <w:ilvl w:val="0"/>
-          <w:numId w:val="2"/>
+          <w:numId w:val="0"/>
         </w:numPr>
         <w:tabs>
-          <w:tab w:pos="1080" w:val="left" w:leader="none"/>
+          <w:tab w:val="clear" w:pos="720"/>
+          <w:tab w:val="left" w:pos="1080" w:leader="none"/>
         </w:tabs>
-        <w:spacing w:line="259" w:lineRule="auto" w:before="160" w:after="0"/>
-        <w:ind w:left="1079" w:right="1456" w:hanging="360"/>
+        <w:spacing w:lineRule="auto" w:line="259" w:before="0" w:after="0"/>
+        <w:ind w:left="1079" w:right="1179" w:hanging="0"/>
         <w:jc w:val="left"/>
         <w:rPr>
-          <w:sz w:val="24"/>
-        </w:rPr>
-      </w:pPr>
-      <w:r>
-        <w:rPr>
-          <w:color w:val="4E3629"/>
-          <w:sz w:val="24"/>
-        </w:rPr>
-        <w:t>Create</w:t>
-      </w:r>
-      <w:r>
-        <w:rPr>
-          <w:color w:val="4E3629"/>
-          <w:spacing w:val="-1"/>
-          <w:sz w:val="24"/>
-        </w:rPr>
-        <w:t> </w:t>
-      </w:r>
-      <w:r>
-        <w:rPr>
-          <w:color w:val="4E3629"/>
-          <w:sz w:val="24"/>
-        </w:rPr>
-        <w:t>a</w:t>
-      </w:r>
-      <w:r>
-        <w:rPr>
-          <w:color w:val="4E3629"/>
-          <w:spacing w:val="-3"/>
-          <w:sz w:val="24"/>
-        </w:rPr>
-        <w:t> </w:t>
-      </w:r>
-      <w:r>
-        <w:rPr>
-          <w:color w:val="4E3629"/>
-          <w:sz w:val="24"/>
-        </w:rPr>
-        <w:t>query</w:t>
-      </w:r>
-      <w:r>
-        <w:rPr>
-          <w:color w:val="4E3629"/>
-          <w:spacing w:val="-4"/>
-          <w:sz w:val="24"/>
-        </w:rPr>
-        <w:t> </w:t>
-      </w:r>
-      <w:r>
-        <w:rPr>
-          <w:color w:val="4E3629"/>
-          <w:sz w:val="24"/>
-        </w:rPr>
-        <w:t>that</w:t>
-      </w:r>
-      <w:r>
-        <w:rPr>
-          <w:color w:val="4E3629"/>
-          <w:spacing w:val="-2"/>
-          <w:sz w:val="24"/>
-        </w:rPr>
-        <w:t> </w:t>
-      </w:r>
-      <w:r>
-        <w:rPr>
-          <w:color w:val="4E3629"/>
-          <w:sz w:val="24"/>
-        </w:rPr>
-        <w:t>uses</w:t>
-      </w:r>
-      <w:r>
-        <w:rPr>
-          <w:color w:val="4E3629"/>
-          <w:spacing w:val="-2"/>
-          <w:sz w:val="24"/>
-        </w:rPr>
-        <w:t> </w:t>
-      </w:r>
-      <w:r>
-        <w:rPr>
-          <w:color w:val="4E3629"/>
-          <w:sz w:val="24"/>
-        </w:rPr>
-        <w:t>a</w:t>
-      </w:r>
-      <w:r>
-        <w:rPr>
-          <w:color w:val="4E3629"/>
-          <w:spacing w:val="-3"/>
-          <w:sz w:val="24"/>
-        </w:rPr>
-        <w:t> </w:t>
-      </w:r>
-      <w:r>
-        <w:rPr>
-          <w:color w:val="4E3629"/>
-          <w:sz w:val="24"/>
-        </w:rPr>
-        <w:t>natural</w:t>
-      </w:r>
-      <w:r>
-        <w:rPr>
-          <w:color w:val="4E3629"/>
-          <w:spacing w:val="-2"/>
-          <w:sz w:val="24"/>
-        </w:rPr>
-        <w:t> </w:t>
-      </w:r>
-      <w:r>
-        <w:rPr>
-          <w:color w:val="4E3629"/>
-          <w:sz w:val="24"/>
-        </w:rPr>
-        <w:t>join</w:t>
-      </w:r>
-      <w:r>
-        <w:rPr>
-          <w:color w:val="4E3629"/>
-          <w:spacing w:val="-1"/>
-          <w:sz w:val="24"/>
-        </w:rPr>
-        <w:t> </w:t>
-      </w:r>
-      <w:r>
-        <w:rPr>
-          <w:color w:val="4E3629"/>
-          <w:sz w:val="24"/>
-        </w:rPr>
-        <w:t>to</w:t>
-      </w:r>
-      <w:r>
-        <w:rPr>
-          <w:color w:val="4E3629"/>
-          <w:spacing w:val="-1"/>
-          <w:sz w:val="24"/>
-        </w:rPr>
-        <w:t> </w:t>
-      </w:r>
-      <w:r>
-        <w:rPr>
-          <w:color w:val="4E3629"/>
-          <w:sz w:val="24"/>
-        </w:rPr>
-        <w:t>join</w:t>
-      </w:r>
-      <w:r>
-        <w:rPr>
-          <w:color w:val="4E3629"/>
-          <w:spacing w:val="-3"/>
-          <w:sz w:val="24"/>
-        </w:rPr>
-        <w:t> </w:t>
-      </w:r>
-      <w:r>
-        <w:rPr>
-          <w:color w:val="4E3629"/>
-          <w:sz w:val="24"/>
-        </w:rPr>
-        <w:t>the</w:t>
-      </w:r>
-      <w:r>
-        <w:rPr>
-          <w:color w:val="4E3629"/>
-          <w:spacing w:val="-3"/>
-          <w:sz w:val="24"/>
-        </w:rPr>
-        <w:t> </w:t>
-      </w:r>
-      <w:r>
-        <w:rPr>
-          <w:color w:val="4E3629"/>
-          <w:sz w:val="24"/>
-        </w:rPr>
-        <w:t>departments</w:t>
-      </w:r>
-      <w:r>
-        <w:rPr>
-          <w:color w:val="4E3629"/>
-          <w:spacing w:val="-2"/>
-          <w:sz w:val="24"/>
-        </w:rPr>
-        <w:t> </w:t>
-      </w:r>
-      <w:r>
-        <w:rPr>
-          <w:color w:val="4E3629"/>
-          <w:sz w:val="24"/>
-        </w:rPr>
-        <w:t>table</w:t>
-      </w:r>
-      <w:r>
-        <w:rPr>
-          <w:color w:val="4E3629"/>
-          <w:spacing w:val="-3"/>
-          <w:sz w:val="24"/>
-        </w:rPr>
-        <w:t> </w:t>
-      </w:r>
-      <w:r>
-        <w:rPr>
-          <w:color w:val="4E3629"/>
-          <w:sz w:val="24"/>
-        </w:rPr>
-        <w:t>and</w:t>
-      </w:r>
-      <w:r>
-        <w:rPr>
-          <w:color w:val="4E3629"/>
-          <w:spacing w:val="-3"/>
-          <w:sz w:val="24"/>
-        </w:rPr>
-        <w:t> </w:t>
-      </w:r>
-      <w:r>
-        <w:rPr>
-          <w:color w:val="4E3629"/>
-          <w:sz w:val="24"/>
-        </w:rPr>
-        <w:t>the</w:t>
-      </w:r>
-      <w:r>
-        <w:rPr>
-          <w:color w:val="4E3629"/>
-          <w:spacing w:val="-3"/>
-          <w:sz w:val="24"/>
-        </w:rPr>
-        <w:t> </w:t>
-      </w:r>
-      <w:r>
-        <w:rPr>
-          <w:color w:val="4E3629"/>
-          <w:sz w:val="24"/>
-        </w:rPr>
-        <w:t>locations</w:t>
-      </w:r>
-      <w:r>
-        <w:rPr>
-          <w:color w:val="4E3629"/>
-          <w:spacing w:val="-2"/>
-          <w:sz w:val="24"/>
-        </w:rPr>
-        <w:t> </w:t>
-      </w:r>
-      <w:r>
-        <w:rPr>
-          <w:color w:val="4E3629"/>
-          <w:sz w:val="24"/>
-        </w:rPr>
-        <w:t>table. Display the department id, department name, location id, and city.</w:t>
+          <w:color w:val="00A933"/>
+        </w:rPr>
+      </w:pPr>
+      <w:r>
+        <w:rPr>
+          <w:color w:val="00A933"/>
+          <w:sz w:val="24"/>
+        </w:rPr>
+        <w:t>select last_name, department_name</w:t>
       </w:r>
     </w:p>
     <w:p>
@@ -2093,12 +1873,357 @@
         <w:pStyle w:val="ListParagraph"/>
         <w:numPr>
           <w:ilvl w:val="0"/>
-          <w:numId w:val="2"/>
+          <w:numId w:val="0"/>
         </w:numPr>
         <w:tabs>
-          <w:tab w:pos="1080" w:val="left" w:leader="none"/>
+          <w:tab w:val="clear" w:pos="720"/>
+          <w:tab w:val="left" w:pos="1080" w:leader="none"/>
         </w:tabs>
-        <w:spacing w:line="259" w:lineRule="auto" w:before="160" w:after="0"/>
+        <w:spacing w:lineRule="auto" w:line="259" w:before="0" w:after="0"/>
+        <w:ind w:left="1079" w:right="1179" w:hanging="0"/>
+        <w:jc w:val="left"/>
+        <w:rPr>
+          <w:color w:val="00A933"/>
+        </w:rPr>
+      </w:pPr>
+      <w:r>
+        <w:rPr>
+          <w:color w:val="00A933"/>
+          <w:sz w:val="24"/>
+        </w:rPr>
+        <w:t>from employees cross join departments</w:t>
+      </w:r>
+    </w:p>
+    <w:p>
+      <w:pPr>
+        <w:pStyle w:val="ListParagraph"/>
+        <w:numPr>
+          <w:ilvl w:val="0"/>
+          <w:numId w:val="1"/>
+        </w:numPr>
+        <w:tabs>
+          <w:tab w:val="clear" w:pos="720"/>
+          <w:tab w:val="left" w:pos="1080" w:leader="none"/>
+        </w:tabs>
+        <w:spacing w:lineRule="auto" w:line="259" w:before="160" w:after="0"/>
+        <w:ind w:left="1079" w:right="1456" w:hanging="360"/>
+        <w:jc w:val="left"/>
+        <w:rPr>
+          <w:sz w:val="24"/>
+        </w:rPr>
+      </w:pPr>
+      <w:r>
+        <w:rPr>
+          <w:color w:val="4E3629"/>
+          <w:sz w:val="24"/>
+        </w:rPr>
+        <w:t>Create</w:t>
+      </w:r>
+      <w:r>
+        <w:rPr>
+          <w:color w:val="4E3629"/>
+          <w:spacing w:val="-1"/>
+          <w:sz w:val="24"/>
+        </w:rPr>
+        <w:t xml:space="preserve"> </w:t>
+      </w:r>
+      <w:r>
+        <w:rPr>
+          <w:color w:val="4E3629"/>
+          <w:sz w:val="24"/>
+        </w:rPr>
+        <w:t>a</w:t>
+      </w:r>
+      <w:r>
+        <w:rPr>
+          <w:color w:val="4E3629"/>
+          <w:spacing w:val="-3"/>
+          <w:sz w:val="24"/>
+        </w:rPr>
+        <w:t xml:space="preserve"> </w:t>
+      </w:r>
+      <w:r>
+        <w:rPr>
+          <w:color w:val="4E3629"/>
+          <w:sz w:val="24"/>
+        </w:rPr>
+        <w:t>query</w:t>
+      </w:r>
+      <w:r>
+        <w:rPr>
+          <w:color w:val="4E3629"/>
+          <w:spacing w:val="-4"/>
+          <w:sz w:val="24"/>
+        </w:rPr>
+        <w:t xml:space="preserve"> </w:t>
+      </w:r>
+      <w:r>
+        <w:rPr>
+          <w:color w:val="4E3629"/>
+          <w:sz w:val="24"/>
+        </w:rPr>
+        <w:t>that</w:t>
+      </w:r>
+      <w:r>
+        <w:rPr>
+          <w:color w:val="4E3629"/>
+          <w:spacing w:val="-2"/>
+          <w:sz w:val="24"/>
+        </w:rPr>
+        <w:t xml:space="preserve"> </w:t>
+      </w:r>
+      <w:r>
+        <w:rPr>
+          <w:color w:val="4E3629"/>
+          <w:sz w:val="24"/>
+        </w:rPr>
+        <w:t>uses</w:t>
+      </w:r>
+      <w:r>
+        <w:rPr>
+          <w:color w:val="4E3629"/>
+          <w:spacing w:val="-2"/>
+          <w:sz w:val="24"/>
+        </w:rPr>
+        <w:t xml:space="preserve"> </w:t>
+      </w:r>
+      <w:r>
+        <w:rPr>
+          <w:color w:val="4E3629"/>
+          <w:sz w:val="24"/>
+        </w:rPr>
+        <w:t>a</w:t>
+      </w:r>
+      <w:r>
+        <w:rPr>
+          <w:color w:val="4E3629"/>
+          <w:spacing w:val="-3"/>
+          <w:sz w:val="24"/>
+        </w:rPr>
+        <w:t xml:space="preserve"> </w:t>
+      </w:r>
+      <w:r>
+        <w:rPr>
+          <w:color w:val="4E3629"/>
+          <w:sz w:val="24"/>
+        </w:rPr>
+        <w:t>natural</w:t>
+      </w:r>
+      <w:r>
+        <w:rPr>
+          <w:color w:val="4E3629"/>
+          <w:spacing w:val="-2"/>
+          <w:sz w:val="24"/>
+        </w:rPr>
+        <w:t xml:space="preserve"> </w:t>
+      </w:r>
+      <w:r>
+        <w:rPr>
+          <w:color w:val="4E3629"/>
+          <w:sz w:val="24"/>
+        </w:rPr>
+        <w:t>join</w:t>
+      </w:r>
+      <w:r>
+        <w:rPr>
+          <w:color w:val="4E3629"/>
+          <w:spacing w:val="-1"/>
+          <w:sz w:val="24"/>
+        </w:rPr>
+        <w:t xml:space="preserve"> </w:t>
+      </w:r>
+      <w:r>
+        <w:rPr>
+          <w:color w:val="4E3629"/>
+          <w:sz w:val="24"/>
+        </w:rPr>
+        <w:t>to</w:t>
+      </w:r>
+      <w:r>
+        <w:rPr>
+          <w:color w:val="4E3629"/>
+          <w:spacing w:val="-1"/>
+          <w:sz w:val="24"/>
+        </w:rPr>
+        <w:t xml:space="preserve"> </w:t>
+      </w:r>
+      <w:r>
+        <w:rPr>
+          <w:color w:val="4E3629"/>
+          <w:sz w:val="24"/>
+        </w:rPr>
+        <w:t>join</w:t>
+      </w:r>
+      <w:r>
+        <w:rPr>
+          <w:color w:val="4E3629"/>
+          <w:spacing w:val="-3"/>
+          <w:sz w:val="24"/>
+        </w:rPr>
+        <w:t xml:space="preserve"> </w:t>
+      </w:r>
+      <w:r>
+        <w:rPr>
+          <w:color w:val="4E3629"/>
+          <w:sz w:val="24"/>
+        </w:rPr>
+        <w:t>the</w:t>
+      </w:r>
+      <w:r>
+        <w:rPr>
+          <w:color w:val="4E3629"/>
+          <w:spacing w:val="-3"/>
+          <w:sz w:val="24"/>
+        </w:rPr>
+        <w:t xml:space="preserve"> </w:t>
+      </w:r>
+      <w:r>
+        <w:rPr>
+          <w:color w:val="4E3629"/>
+          <w:sz w:val="24"/>
+        </w:rPr>
+        <w:t>departments</w:t>
+      </w:r>
+      <w:r>
+        <w:rPr>
+          <w:color w:val="4E3629"/>
+          <w:spacing w:val="-2"/>
+          <w:sz w:val="24"/>
+        </w:rPr>
+        <w:t xml:space="preserve"> </w:t>
+      </w:r>
+      <w:r>
+        <w:rPr>
+          <w:color w:val="4E3629"/>
+          <w:sz w:val="24"/>
+        </w:rPr>
+        <w:t>table</w:t>
+      </w:r>
+      <w:r>
+        <w:rPr>
+          <w:color w:val="4E3629"/>
+          <w:spacing w:val="-3"/>
+          <w:sz w:val="24"/>
+        </w:rPr>
+        <w:t xml:space="preserve"> </w:t>
+      </w:r>
+      <w:r>
+        <w:rPr>
+          <w:color w:val="4E3629"/>
+          <w:sz w:val="24"/>
+        </w:rPr>
+        <w:t>and</w:t>
+      </w:r>
+      <w:r>
+        <w:rPr>
+          <w:color w:val="4E3629"/>
+          <w:spacing w:val="-3"/>
+          <w:sz w:val="24"/>
+        </w:rPr>
+        <w:t xml:space="preserve"> </w:t>
+      </w:r>
+      <w:r>
+        <w:rPr>
+          <w:color w:val="4E3629"/>
+          <w:sz w:val="24"/>
+        </w:rPr>
+        <w:t>the</w:t>
+      </w:r>
+      <w:r>
+        <w:rPr>
+          <w:color w:val="4E3629"/>
+          <w:spacing w:val="-3"/>
+          <w:sz w:val="24"/>
+        </w:rPr>
+        <w:t xml:space="preserve"> </w:t>
+      </w:r>
+      <w:r>
+        <w:rPr>
+          <w:color w:val="4E3629"/>
+          <w:sz w:val="24"/>
+        </w:rPr>
+        <w:t>locations</w:t>
+      </w:r>
+      <w:r>
+        <w:rPr>
+          <w:color w:val="4E3629"/>
+          <w:spacing w:val="-2"/>
+          <w:sz w:val="24"/>
+        </w:rPr>
+        <w:t xml:space="preserve"> </w:t>
+      </w:r>
+      <w:r>
+        <w:rPr>
+          <w:color w:val="4E3629"/>
+          <w:sz w:val="24"/>
+        </w:rPr>
+        <w:t>table. Display the department id, department name, location id, and city.</w:t>
+      </w:r>
+    </w:p>
+    <w:p>
+      <w:pPr>
+        <w:pStyle w:val="ListParagraph"/>
+        <w:numPr>
+          <w:ilvl w:val="0"/>
+          <w:numId w:val="0"/>
+        </w:numPr>
+        <w:tabs>
+          <w:tab w:val="clear" w:pos="720"/>
+          <w:tab w:val="left" w:pos="1080" w:leader="none"/>
+        </w:tabs>
+        <w:spacing w:lineRule="auto" w:line="259" w:before="160" w:after="0"/>
+        <w:ind w:left="1079" w:right="1456" w:hanging="0"/>
+        <w:jc w:val="left"/>
+        <w:rPr>
+          <w:color w:val="00A933"/>
+        </w:rPr>
+      </w:pPr>
+      <w:r>
+        <w:rPr>
+          <w:color w:val="00A933"/>
+          <w:sz w:val="24"/>
+        </w:rPr>
+        <w:t>select department_id, department_name, location_id, city</w:t>
+      </w:r>
+    </w:p>
+    <w:p>
+      <w:pPr>
+        <w:pStyle w:val="ListParagraph"/>
+        <w:numPr>
+          <w:ilvl w:val="0"/>
+          <w:numId w:val="0"/>
+        </w:numPr>
+        <w:tabs>
+          <w:tab w:val="clear" w:pos="720"/>
+          <w:tab w:val="left" w:pos="1080" w:leader="none"/>
+        </w:tabs>
+        <w:spacing w:lineRule="auto" w:line="259" w:before="160" w:after="0"/>
+        <w:ind w:left="1079" w:right="1456" w:hanging="0"/>
+        <w:jc w:val="left"/>
+        <w:rPr>
+          <w:color w:val="00A933"/>
+        </w:rPr>
+      </w:pPr>
+      <w:r>
+        <w:rPr>
+          <w:color w:val="00A933"/>
+          <w:sz w:val="24"/>
+        </w:rPr>
+        <w:t>from departments natural join locations</w:t>
+      </w:r>
+    </w:p>
+    <w:p>
+      <w:pPr>
+        <w:pStyle w:val="ListParagraph"/>
+        <w:numPr>
+          <w:ilvl w:val="0"/>
+          <w:numId w:val="1"/>
+        </w:numPr>
+        <w:tabs>
+          <w:tab w:val="clear" w:pos="720"/>
+          <w:tab w:val="left" w:pos="1080" w:leader="none"/>
+        </w:tabs>
+        <w:spacing w:lineRule="auto" w:line="259" w:before="160" w:after="0"/>
         <w:ind w:left="1079" w:right="1124" w:hanging="360"/>
         <w:jc w:val="left"/>
         <w:rPr>
@@ -2118,7 +2243,7 @@
           <w:spacing w:val="-1"/>
           <w:sz w:val="24"/>
         </w:rPr>
-        <w:t> </w:t>
+        <w:t xml:space="preserve"> </w:t>
       </w:r>
       <w:r>
         <w:rPr>
@@ -2133,7 +2258,7 @@
           <w:spacing w:val="-3"/>
           <w:sz w:val="24"/>
         </w:rPr>
-        <w:t> </w:t>
+        <w:t xml:space="preserve"> </w:t>
       </w:r>
       <w:r>
         <w:rPr>
@@ -2148,7 +2273,7 @@
           <w:spacing w:val="-4"/>
           <w:sz w:val="24"/>
         </w:rPr>
-        <w:t> </w:t>
+        <w:t xml:space="preserve"> </w:t>
       </w:r>
       <w:r>
         <w:rPr>
@@ -2163,7 +2288,7 @@
           <w:spacing w:val="-3"/>
           <w:sz w:val="24"/>
         </w:rPr>
-        <w:t> </w:t>
+        <w:t xml:space="preserve"> </w:t>
       </w:r>
       <w:r>
         <w:rPr>
@@ -2178,7 +2303,7 @@
           <w:spacing w:val="-4"/>
           <w:sz w:val="24"/>
         </w:rPr>
-        <w:t> </w:t>
+        <w:t xml:space="preserve"> </w:t>
       </w:r>
       <w:r>
         <w:rPr>
@@ -2193,7 +2318,7 @@
           <w:spacing w:val="-4"/>
           <w:sz w:val="24"/>
         </w:rPr>
-        <w:t> </w:t>
+        <w:t xml:space="preserve"> </w:t>
       </w:r>
       <w:r>
         <w:rPr>
@@ -2208,7 +2333,7 @@
           <w:spacing w:val="-2"/>
           <w:sz w:val="24"/>
         </w:rPr>
-        <w:t> </w:t>
+        <w:t xml:space="preserve"> </w:t>
       </w:r>
       <w:r>
         <w:rPr>
@@ -2223,7 +2348,7 @@
           <w:spacing w:val="-4"/>
           <w:sz w:val="24"/>
         </w:rPr>
-        <w:t> </w:t>
+        <w:t xml:space="preserve"> </w:t>
       </w:r>
       <w:r>
         <w:rPr>
@@ -2238,7 +2363,7 @@
           <w:spacing w:val="-1"/>
           <w:sz w:val="24"/>
         </w:rPr>
-        <w:t> </w:t>
+        <w:t xml:space="preserve"> </w:t>
       </w:r>
       <w:r>
         <w:rPr>
@@ -2253,7 +2378,7 @@
           <w:spacing w:val="-3"/>
           <w:sz w:val="24"/>
         </w:rPr>
-        <w:t> </w:t>
+        <w:t xml:space="preserve"> </w:t>
       </w:r>
       <w:r>
         <w:rPr>
@@ -2268,7 +2393,7 @@
           <w:spacing w:val="-4"/>
           <w:sz w:val="24"/>
         </w:rPr>
-        <w:t> </w:t>
+        <w:t xml:space="preserve"> </w:t>
       </w:r>
       <w:r>
         <w:rPr>
@@ -2283,7 +2408,7 @@
           <w:spacing w:val="-4"/>
           <w:sz w:val="24"/>
         </w:rPr>
-        <w:t> </w:t>
+        <w:t xml:space="preserve"> </w:t>
       </w:r>
       <w:r>
         <w:rPr>
@@ -2298,7 +2423,7 @@
           <w:spacing w:val="-3"/>
           <w:sz w:val="24"/>
         </w:rPr>
-        <w:t> </w:t>
+        <w:t xml:space="preserve"> </w:t>
       </w:r>
       <w:r>
         <w:rPr>
@@ -2313,7 +2438,7 @@
           <w:spacing w:val="-2"/>
           <w:sz w:val="24"/>
         </w:rPr>
-        <w:t> </w:t>
+        <w:t xml:space="preserve"> </w:t>
       </w:r>
       <w:r>
         <w:rPr>
@@ -2328,7 +2453,7 @@
           <w:spacing w:val="-1"/>
           <w:sz w:val="24"/>
         </w:rPr>
-        <w:t> </w:t>
+        <w:t xml:space="preserve"> </w:t>
       </w:r>
       <w:r>
         <w:rPr>
@@ -2340,145 +2465,266 @@
     </w:p>
     <w:p>
       <w:pPr>
-        <w:pStyle w:val="BodyText"/>
+        <w:pStyle w:val="TextBody"/>
         <w:rPr>
           <w:sz w:val="20"/>
         </w:rPr>
       </w:pPr>
-    </w:p>
-    <w:p>
-      <w:pPr>
-        <w:pStyle w:val="BodyText"/>
+      <w:r>
         <w:rPr>
           <w:sz w:val="20"/>
         </w:rPr>
-      </w:pPr>
-    </w:p>
-    <w:p>
-      <w:pPr>
-        <w:pStyle w:val="BodyText"/>
-        <w:rPr>
+      </w:r>
+    </w:p>
+    <w:p>
+      <w:pPr>
+        <w:pStyle w:val="TextBody"/>
+        <w:rPr>
+          <w:color w:val="00A933"/>
           <w:sz w:val="20"/>
         </w:rPr>
       </w:pPr>
-    </w:p>
-    <w:p>
-      <w:pPr>
-        <w:pStyle w:val="BodyText"/>
-        <w:rPr>
+      <w:r>
+        <w:rPr>
+          <w:color w:val="00A933"/>
           <w:sz w:val="20"/>
         </w:rPr>
-      </w:pPr>
-    </w:p>
-    <w:p>
-      <w:pPr>
-        <w:pStyle w:val="BodyText"/>
-        <w:rPr>
+        <w:t>select department_id, department_name, location_id, city</w:t>
+      </w:r>
+    </w:p>
+    <w:p>
+      <w:pPr>
+        <w:pStyle w:val="TextBody"/>
+        <w:rPr>
+          <w:color w:val="00A933"/>
           <w:sz w:val="20"/>
         </w:rPr>
       </w:pPr>
-    </w:p>
-    <w:p>
-      <w:pPr>
-        <w:pStyle w:val="BodyText"/>
-        <w:rPr>
+      <w:r>
+        <w:rPr>
+          <w:color w:val="00A933"/>
           <w:sz w:val="20"/>
         </w:rPr>
-      </w:pPr>
-    </w:p>
-    <w:p>
-      <w:pPr>
-        <w:pStyle w:val="BodyText"/>
-        <w:rPr>
+        <w:t>from departments natural join locations</w:t>
+      </w:r>
+    </w:p>
+    <w:p>
+      <w:pPr>
+        <w:pStyle w:val="TextBody"/>
+        <w:rPr>
+          <w:color w:val="00A933"/>
           <w:sz w:val="20"/>
         </w:rPr>
       </w:pPr>
-    </w:p>
-    <w:p>
-      <w:pPr>
-        <w:pStyle w:val="BodyText"/>
-        <w:rPr>
+      <w:r>
+        <w:rPr>
+          <w:color w:val="00A933"/>
           <w:sz w:val="20"/>
         </w:rPr>
-      </w:pPr>
-    </w:p>
-    <w:p>
-      <w:pPr>
-        <w:pStyle w:val="BodyText"/>
+        <w:t>where department_id IN (20, 50)</w:t>
+      </w:r>
+    </w:p>
+    <w:p>
+      <w:pPr>
+        <w:pStyle w:val="TextBody"/>
         <w:rPr>
           <w:sz w:val="20"/>
         </w:rPr>
       </w:pPr>
-    </w:p>
-    <w:p>
-      <w:pPr>
-        <w:pStyle w:val="BodyText"/>
+      <w:r>
         <w:rPr>
           <w:sz w:val="20"/>
         </w:rPr>
-      </w:pPr>
-    </w:p>
-    <w:p>
-      <w:pPr>
-        <w:pStyle w:val="BodyText"/>
+      </w:r>
+    </w:p>
+    <w:p>
+      <w:pPr>
+        <w:pStyle w:val="TextBody"/>
         <w:rPr>
           <w:sz w:val="20"/>
         </w:rPr>
       </w:pPr>
-    </w:p>
-    <w:p>
-      <w:pPr>
-        <w:pStyle w:val="BodyText"/>
+      <w:r>
         <w:rPr>
           <w:sz w:val="20"/>
         </w:rPr>
-      </w:pPr>
-    </w:p>
-    <w:p>
-      <w:pPr>
-        <w:pStyle w:val="BodyText"/>
+      </w:r>
+    </w:p>
+    <w:p>
+      <w:pPr>
+        <w:pStyle w:val="TextBody"/>
         <w:rPr>
           <w:sz w:val="20"/>
         </w:rPr>
       </w:pPr>
-    </w:p>
-    <w:p>
-      <w:pPr>
-        <w:pStyle w:val="BodyText"/>
+      <w:r>
         <w:rPr>
           <w:sz w:val="20"/>
         </w:rPr>
-      </w:pPr>
-    </w:p>
-    <w:p>
-      <w:pPr>
-        <w:pStyle w:val="BodyText"/>
+      </w:r>
+    </w:p>
+    <w:p>
+      <w:pPr>
+        <w:pStyle w:val="TextBody"/>
         <w:rPr>
           <w:sz w:val="20"/>
         </w:rPr>
       </w:pPr>
-    </w:p>
-    <w:p>
-      <w:pPr>
-        <w:pStyle w:val="BodyText"/>
-        <w:rPr>
-          <w:sz w:val="12"/>
-        </w:rPr>
-      </w:pPr>
-    </w:p>
-    <w:p>
-      <w:pPr>
-        <w:pStyle w:val="BodyText"/>
-        <w:spacing w:before="6"/>
+      <w:r>
+        <w:rPr>
+          <w:sz w:val="20"/>
+        </w:rPr>
+      </w:r>
+    </w:p>
+    <w:p>
+      <w:pPr>
+        <w:pStyle w:val="TextBody"/>
+        <w:rPr>
+          <w:sz w:val="20"/>
+        </w:rPr>
+      </w:pPr>
+      <w:r>
+        <w:rPr>
+          <w:sz w:val="20"/>
+        </w:rPr>
+      </w:r>
+    </w:p>
+    <w:p>
+      <w:pPr>
+        <w:pStyle w:val="TextBody"/>
+        <w:rPr>
+          <w:sz w:val="20"/>
+        </w:rPr>
+      </w:pPr>
+      <w:r>
+        <w:rPr>
+          <w:sz w:val="20"/>
+        </w:rPr>
+      </w:r>
+    </w:p>
+    <w:p>
+      <w:pPr>
+        <w:pStyle w:val="TextBody"/>
+        <w:rPr>
+          <w:sz w:val="20"/>
+        </w:rPr>
+      </w:pPr>
+      <w:r>
+        <w:rPr>
+          <w:sz w:val="20"/>
+        </w:rPr>
+      </w:r>
+    </w:p>
+    <w:p>
+      <w:pPr>
+        <w:pStyle w:val="TextBody"/>
+        <w:rPr>
+          <w:sz w:val="20"/>
+        </w:rPr>
+      </w:pPr>
+      <w:r>
+        <w:rPr>
+          <w:sz w:val="20"/>
+        </w:rPr>
+      </w:r>
+    </w:p>
+    <w:p>
+      <w:pPr>
+        <w:pStyle w:val="TextBody"/>
+        <w:rPr>
+          <w:sz w:val="20"/>
+        </w:rPr>
+      </w:pPr>
+      <w:r>
+        <w:rPr>
+          <w:sz w:val="20"/>
+        </w:rPr>
+      </w:r>
+    </w:p>
+    <w:p>
+      <w:pPr>
+        <w:pStyle w:val="TextBody"/>
+        <w:rPr>
+          <w:sz w:val="20"/>
+        </w:rPr>
+      </w:pPr>
+      <w:r>
+        <w:rPr>
+          <w:sz w:val="20"/>
+        </w:rPr>
+      </w:r>
+    </w:p>
+    <w:p>
+      <w:pPr>
+        <w:pStyle w:val="TextBody"/>
+        <w:rPr>
+          <w:sz w:val="20"/>
+        </w:rPr>
+      </w:pPr>
+      <w:r>
+        <w:rPr>
+          <w:sz w:val="20"/>
+        </w:rPr>
+      </w:r>
+    </w:p>
+    <w:p>
+      <w:pPr>
+        <w:pStyle w:val="TextBody"/>
+        <w:rPr>
+          <w:sz w:val="20"/>
+        </w:rPr>
+      </w:pPr>
+      <w:r>
+        <w:rPr>
+          <w:sz w:val="20"/>
+        </w:rPr>
+      </w:r>
+    </w:p>
+    <w:p>
+      <w:pPr>
+        <w:pStyle w:val="TextBody"/>
+        <w:rPr>
+          <w:sz w:val="20"/>
+        </w:rPr>
+      </w:pPr>
+      <w:r>
+        <w:rPr>
+          <w:sz w:val="20"/>
+        </w:rPr>
+      </w:r>
+    </w:p>
+    <w:p>
+      <w:pPr>
+        <w:pStyle w:val="TextBody"/>
+        <w:rPr>
+          <w:sz w:val="12"/>
+        </w:rPr>
+      </w:pPr>
+      <w:r>
+        <w:rPr>
+          <w:sz w:val="12"/>
+        </w:rPr>
+      </w:r>
+    </w:p>
+    <w:p>
+      <w:pPr>
+        <w:pStyle w:val="TextBody"/>
+        <w:spacing w:before="6" w:after="0"/>
         <w:rPr>
           <w:sz w:val="10"/>
         </w:rPr>
       </w:pPr>
-    </w:p>
-    <w:p>
-      <w:pPr>
-        <w:spacing w:before="0"/>
-        <w:ind w:left="720" w:right="0" w:firstLine="0"/>
+      <w:r>
+        <w:rPr>
+          <w:sz w:val="10"/>
+        </w:rPr>
+      </w:r>
+    </w:p>
+    <w:p>
+      <w:pPr>
+        <w:pStyle w:val="Normal"/>
+        <w:spacing w:before="0" w:after="0"/>
+        <w:ind w:left="720" w:right="0" w:hanging="0"/>
         <w:jc w:val="left"/>
         <w:rPr>
           <w:sz w:val="12"/>
@@ -2497,7 +2743,7 @@
           <w:spacing w:val="-2"/>
           <w:sz w:val="12"/>
         </w:rPr>
-        <w:t> </w:t>
+        <w:t xml:space="preserve"> </w:t>
       </w:r>
       <w:r>
         <w:rPr>
@@ -2512,7 +2758,7 @@
           <w:spacing w:val="-4"/>
           <w:sz w:val="12"/>
         </w:rPr>
-        <w:t> </w:t>
+        <w:t xml:space="preserve"> </w:t>
       </w:r>
       <w:r>
         <w:rPr>
@@ -2527,7 +2773,7 @@
           <w:spacing w:val="-2"/>
           <w:sz w:val="12"/>
         </w:rPr>
-        <w:t> </w:t>
+        <w:t xml:space="preserve"> </w:t>
       </w:r>
       <w:r>
         <w:rPr>
@@ -2542,7 +2788,7 @@
           <w:spacing w:val="-2"/>
           <w:sz w:val="12"/>
         </w:rPr>
-        <w:t> </w:t>
+        <w:t xml:space="preserve"> </w:t>
       </w:r>
       <w:r>
         <w:rPr>
@@ -2557,7 +2803,7 @@
           <w:spacing w:val="-4"/>
           <w:sz w:val="12"/>
         </w:rPr>
-        <w:t> </w:t>
+        <w:t xml:space="preserve"> </w:t>
       </w:r>
       <w:r>
         <w:rPr>
@@ -2572,7 +2818,7 @@
           <w:spacing w:val="-5"/>
           <w:sz w:val="12"/>
         </w:rPr>
-        <w:t> </w:t>
+        <w:t xml:space="preserve"> </w:t>
       </w:r>
       <w:r>
         <w:rPr>
@@ -2587,7 +2833,7 @@
           <w:spacing w:val="-4"/>
           <w:sz w:val="12"/>
         </w:rPr>
-        <w:t> </w:t>
+        <w:t xml:space="preserve"> </w:t>
       </w:r>
       <w:r>
         <w:rPr>
@@ -2602,7 +2848,7 @@
           <w:spacing w:val="-2"/>
           <w:sz w:val="12"/>
         </w:rPr>
-        <w:t> </w:t>
+        <w:t xml:space="preserve"> </w:t>
       </w:r>
       <w:r>
         <w:rPr>
@@ -2617,7 +2863,7 @@
           <w:spacing w:val="-5"/>
           <w:sz w:val="12"/>
         </w:rPr>
-        <w:t> </w:t>
+        <w:t xml:space="preserve"> </w:t>
       </w:r>
       <w:r>
         <w:rPr>
@@ -2632,7 +2878,7 @@
           <w:spacing w:val="-2"/>
           <w:sz w:val="12"/>
         </w:rPr>
-        <w:t> </w:t>
+        <w:t xml:space="preserve"> </w:t>
       </w:r>
       <w:r>
         <w:rPr>
@@ -2647,7 +2893,7 @@
           <w:spacing w:val="-2"/>
           <w:sz w:val="12"/>
         </w:rPr>
-        <w:t> </w:t>
+        <w:t xml:space="preserve"> </w:t>
       </w:r>
       <w:r>
         <w:rPr>
@@ -2662,7 +2908,7 @@
           <w:spacing w:val="-4"/>
           <w:sz w:val="12"/>
         </w:rPr>
-        <w:t> </w:t>
+        <w:t xml:space="preserve"> </w:t>
       </w:r>
       <w:r>
         <w:rPr>
@@ -2677,7 +2923,7 @@
           <w:spacing w:val="-2"/>
           <w:sz w:val="12"/>
         </w:rPr>
-        <w:t> </w:t>
+        <w:t xml:space="preserve"> </w:t>
       </w:r>
       <w:r>
         <w:rPr>
@@ -2692,7 +2938,7 @@
           <w:spacing w:val="-1"/>
           <w:sz w:val="12"/>
         </w:rPr>
-        <w:t> </w:t>
+        <w:t xml:space="preserve"> </w:t>
       </w:r>
       <w:r>
         <w:rPr>
@@ -2707,7 +2953,7 @@
           <w:spacing w:val="-2"/>
           <w:sz w:val="12"/>
         </w:rPr>
-        <w:t> </w:t>
+        <w:t xml:space="preserve"> </w:t>
       </w:r>
       <w:r>
         <w:rPr>
@@ -2722,7 +2968,7 @@
           <w:spacing w:val="-2"/>
           <w:sz w:val="12"/>
         </w:rPr>
-        <w:t> </w:t>
+        <w:t xml:space="preserve"> </w:t>
       </w:r>
       <w:r>
         <w:rPr>
@@ -2737,7 +2983,7 @@
           <w:spacing w:val="-2"/>
           <w:sz w:val="12"/>
         </w:rPr>
-        <w:t> </w:t>
+        <w:t xml:space="preserve"> </w:t>
       </w:r>
       <w:r>
         <w:rPr>
@@ -2752,7 +2998,7 @@
           <w:spacing w:val="-2"/>
           <w:sz w:val="12"/>
         </w:rPr>
-        <w:t> </w:t>
+        <w:t xml:space="preserve"> </w:t>
       </w:r>
       <w:r>
         <w:rPr>
@@ -2767,7 +3013,7 @@
           <w:spacing w:val="-4"/>
           <w:sz w:val="12"/>
         </w:rPr>
-        <w:t> </w:t>
+        <w:t xml:space="preserve"> </w:t>
       </w:r>
       <w:r>
         <w:rPr>
@@ -2782,7 +3028,7 @@
           <w:spacing w:val="-2"/>
           <w:sz w:val="12"/>
         </w:rPr>
-        <w:t> </w:t>
+        <w:t xml:space="preserve"> </w:t>
       </w:r>
       <w:r>
         <w:rPr>
@@ -2797,7 +3043,7 @@
           <w:spacing w:val="-4"/>
           <w:sz w:val="12"/>
         </w:rPr>
-        <w:t> </w:t>
+        <w:t xml:space="preserve"> </w:t>
       </w:r>
       <w:r>
         <w:rPr>
@@ -2812,7 +3058,7 @@
           <w:spacing w:val="-1"/>
           <w:sz w:val="12"/>
         </w:rPr>
-        <w:t> </w:t>
+        <w:t xml:space="preserve"> </w:t>
       </w:r>
       <w:r>
         <w:rPr>
@@ -2827,7 +3073,7 @@
           <w:spacing w:val="-2"/>
           <w:sz w:val="12"/>
         </w:rPr>
-        <w:t> </w:t>
+        <w:t xml:space="preserve"> </w:t>
       </w:r>
       <w:r>
         <w:rPr>
@@ -2842,7 +3088,7 @@
           <w:spacing w:val="-2"/>
           <w:sz w:val="12"/>
         </w:rPr>
-        <w:t> </w:t>
+        <w:t xml:space="preserve"> </w:t>
       </w:r>
       <w:r>
         <w:rPr>
@@ -2857,7 +3103,7 @@
           <w:spacing w:val="-2"/>
           <w:sz w:val="12"/>
         </w:rPr>
-        <w:t> </w:t>
+        <w:t xml:space="preserve"> </w:t>
       </w:r>
       <w:r>
         <w:rPr>
@@ -2872,7 +3118,7 @@
           <w:spacing w:val="-2"/>
           <w:sz w:val="12"/>
         </w:rPr>
-        <w:t> </w:t>
+        <w:t xml:space="preserve"> </w:t>
       </w:r>
       <w:r>
         <w:rPr>
@@ -2887,7 +3133,7 @@
           <w:spacing w:val="-4"/>
           <w:sz w:val="12"/>
         </w:rPr>
-        <w:t> </w:t>
+        <w:t xml:space="preserve"> </w:t>
       </w:r>
       <w:r>
         <w:rPr>
@@ -2902,7 +3148,7 @@
           <w:spacing w:val="-4"/>
           <w:sz w:val="12"/>
         </w:rPr>
-        <w:t> </w:t>
+        <w:t xml:space="preserve"> </w:t>
       </w:r>
       <w:r>
         <w:rPr>
@@ -2914,343 +3160,535 @@
       </w:r>
     </w:p>
     <w:sectPr>
-      <w:type w:val="continuous"/>
+      <w:type w:val="nextPage"/>
       <w:pgSz w:w="12240" w:h="15840"/>
-      <w:pgMar w:top="720" w:bottom="280" w:left="0" w:right="0"/>
+      <w:pgMar w:left="0" w:right="0" w:gutter="0" w:header="0" w:top="720" w:footer="0" w:bottom="280"/>
+      <w:pgNumType w:fmt="decimal"/>
+      <w:formProt w:val="false"/>
+      <w:textDirection w:val="lrTb"/>
+      <w:docGrid w:type="default" w:linePitch="100" w:charSpace="4096"/>
     </w:sectPr>
   </w:body>
 </w:document>
 </file>
 
 <file path=word/numbering.xml><?xml version="1.0" encoding="utf-8"?>
-<w:numbering xmlns:ve="http://schemas.openxmlformats.org/markup-compatibility/2006" xmlns:o="urn:schemas-microsoft-com:office:office" xmlns:r="http://schemas.openxmlformats.org/officeDocument/2006/relationships" xmlns:m="http://schemas.openxmlformats.org/officeDocument/2006/math" xmlns:v="urn:schemas-microsoft-com:vml" xmlns:wp="http://schemas.openxmlformats.org/drawingml/2006/wordprocessingDrawing" xmlns:w10="urn:schemas-microsoft-com:office:word" xmlns:w="http://schemas.openxmlformats.org/wordprocessingml/2006/main" xmlns:wne="http://schemas.microsoft.com/office/word/2006/wordml">
+<w:numbering xmlns:w="http://schemas.openxmlformats.org/wordprocessingml/2006/main" xmlns:o="urn:schemas-microsoft-com:office:office" xmlns:r="http://schemas.openxmlformats.org/officeDocument/2006/relationships" xmlns:v="urn:schemas-microsoft-com:vml" xmlns:mc="http://schemas.openxmlformats.org/markup-compatibility/2006" xmlns:w14="http://schemas.microsoft.com/office/word/2010/wordml" mc:Ignorable="w14">
   <w:abstractNum w:abstractNumId="1">
-    <w:multiLevelType w:val="hybridMultilevel"/>
     <w:lvl w:ilvl="0">
       <w:start w:val="1"/>
       <w:numFmt w:val="decimal"/>
       <w:lvlText w:val="%1."/>
       <w:lvlJc w:val="left"/>
       <w:pPr>
+        <w:tabs>
+          <w:tab w:val="num" w:pos="0"/>
+        </w:tabs>
         <w:ind w:left="1080" w:hanging="360"/>
-        <w:jc w:val="left"/>
       </w:pPr>
       <w:rPr>
-        <w:rFonts w:hint="default" w:ascii="Arial" w:hAnsi="Arial" w:eastAsia="Arial" w:cs="Arial"/>
-        <w:b w:val="0"/>
-        <w:bCs w:val="0"/>
-        <w:i w:val="0"/>
-        <w:iCs w:val="0"/>
+        <w:sz w:val="24"/>
+        <w:i w:val="false"/>
+        <w:b w:val="false"/>
+        <w:szCs w:val="24"/>
+        <w:iCs w:val="false"/>
+        <w:bCs w:val="false"/>
+        <w:w w:val="100"/>
+        <w:rFonts w:ascii="Arial" w:hAnsi="Arial" w:eastAsia="Arial" w:cs="Arial"/>
         <w:color w:val="4E3629"/>
-        <w:w w:val="100"/>
-        <w:sz w:val="24"/>
-        <w:szCs w:val="24"/>
         <w:lang w:val="en-US" w:eastAsia="en-US" w:bidi="ar-SA"/>
       </w:rPr>
     </w:lvl>
     <w:lvl w:ilvl="1">
       <w:start w:val="0"/>
       <w:numFmt w:val="bullet"/>
-      <w:lvlText w:val="•"/>
+      <w:lvlText w:val=""/>
       <w:lvlJc w:val="left"/>
       <w:pPr>
+        <w:tabs>
+          <w:tab w:val="num" w:pos="0"/>
+        </w:tabs>
         <w:ind w:left="2196" w:hanging="360"/>
       </w:pPr>
       <w:rPr>
-        <w:rFonts w:hint="default"/>
+        <w:rFonts w:ascii="Symbol" w:hAnsi="Symbol" w:cs="Symbol" w:hint="default"/>
         <w:lang w:val="en-US" w:eastAsia="en-US" w:bidi="ar-SA"/>
       </w:rPr>
     </w:lvl>
     <w:lvl w:ilvl="2">
       <w:start w:val="0"/>
       <w:numFmt w:val="bullet"/>
-      <w:lvlText w:val="•"/>
+      <w:lvlText w:val=""/>
       <w:lvlJc w:val="left"/>
       <w:pPr>
+        <w:tabs>
+          <w:tab w:val="num" w:pos="0"/>
+        </w:tabs>
         <w:ind w:left="3312" w:hanging="360"/>
       </w:pPr>
       <w:rPr>
-        <w:rFonts w:hint="default"/>
+        <w:rFonts w:ascii="Symbol" w:hAnsi="Symbol" w:cs="Symbol" w:hint="default"/>
         <w:lang w:val="en-US" w:eastAsia="en-US" w:bidi="ar-SA"/>
       </w:rPr>
     </w:lvl>
     <w:lvl w:ilvl="3">
       <w:start w:val="0"/>
       <w:numFmt w:val="bullet"/>
-      <w:lvlText w:val="•"/>
+      <w:lvlText w:val=""/>
       <w:lvlJc w:val="left"/>
       <w:pPr>
+        <w:tabs>
+          <w:tab w:val="num" w:pos="0"/>
+        </w:tabs>
         <w:ind w:left="4428" w:hanging="360"/>
       </w:pPr>
       <w:rPr>
-        <w:rFonts w:hint="default"/>
+        <w:rFonts w:ascii="Symbol" w:hAnsi="Symbol" w:cs="Symbol" w:hint="default"/>
         <w:lang w:val="en-US" w:eastAsia="en-US" w:bidi="ar-SA"/>
       </w:rPr>
     </w:lvl>
     <w:lvl w:ilvl="4">
       <w:start w:val="0"/>
       <w:numFmt w:val="bullet"/>
-      <w:lvlText w:val="•"/>
+      <w:lvlText w:val=""/>
       <w:lvlJc w:val="left"/>
       <w:pPr>
+        <w:tabs>
+          <w:tab w:val="num" w:pos="0"/>
+        </w:tabs>
         <w:ind w:left="5544" w:hanging="360"/>
       </w:pPr>
       <w:rPr>
-        <w:rFonts w:hint="default"/>
+        <w:rFonts w:ascii="Symbol" w:hAnsi="Symbol" w:cs="Symbol" w:hint="default"/>
         <w:lang w:val="en-US" w:eastAsia="en-US" w:bidi="ar-SA"/>
       </w:rPr>
     </w:lvl>
     <w:lvl w:ilvl="5">
       <w:start w:val="0"/>
       <w:numFmt w:val="bullet"/>
-      <w:lvlText w:val="•"/>
+      <w:lvlText w:val=""/>
       <w:lvlJc w:val="left"/>
       <w:pPr>
+        <w:tabs>
+          <w:tab w:val="num" w:pos="0"/>
+        </w:tabs>
         <w:ind w:left="6660" w:hanging="360"/>
       </w:pPr>
       <w:rPr>
-        <w:rFonts w:hint="default"/>
+        <w:rFonts w:ascii="Symbol" w:hAnsi="Symbol" w:cs="Symbol" w:hint="default"/>
         <w:lang w:val="en-US" w:eastAsia="en-US" w:bidi="ar-SA"/>
       </w:rPr>
     </w:lvl>
     <w:lvl w:ilvl="6">
       <w:start w:val="0"/>
       <w:numFmt w:val="bullet"/>
-      <w:lvlText w:val="•"/>
+      <w:lvlText w:val=""/>
       <w:lvlJc w:val="left"/>
       <w:pPr>
+        <w:tabs>
+          <w:tab w:val="num" w:pos="0"/>
+        </w:tabs>
         <w:ind w:left="7776" w:hanging="360"/>
       </w:pPr>
       <w:rPr>
-        <w:rFonts w:hint="default"/>
+        <w:rFonts w:ascii="Symbol" w:hAnsi="Symbol" w:cs="Symbol" w:hint="default"/>
         <w:lang w:val="en-US" w:eastAsia="en-US" w:bidi="ar-SA"/>
       </w:rPr>
     </w:lvl>
     <w:lvl w:ilvl="7">
       <w:start w:val="0"/>
       <w:numFmt w:val="bullet"/>
-      <w:lvlText w:val="•"/>
+      <w:lvlText w:val=""/>
       <w:lvlJc w:val="left"/>
       <w:pPr>
+        <w:tabs>
+          <w:tab w:val="num" w:pos="0"/>
+        </w:tabs>
         <w:ind w:left="8892" w:hanging="360"/>
       </w:pPr>
       <w:rPr>
-        <w:rFonts w:hint="default"/>
+        <w:rFonts w:ascii="Symbol" w:hAnsi="Symbol" w:cs="Symbol" w:hint="default"/>
         <w:lang w:val="en-US" w:eastAsia="en-US" w:bidi="ar-SA"/>
       </w:rPr>
     </w:lvl>
     <w:lvl w:ilvl="8">
       <w:start w:val="0"/>
       <w:numFmt w:val="bullet"/>
-      <w:lvlText w:val="•"/>
+      <w:lvlText w:val=""/>
       <w:lvlJc w:val="left"/>
       <w:pPr>
+        <w:tabs>
+          <w:tab w:val="num" w:pos="0"/>
+        </w:tabs>
         <w:ind w:left="10008" w:hanging="360"/>
       </w:pPr>
       <w:rPr>
-        <w:rFonts w:hint="default"/>
+        <w:rFonts w:ascii="Symbol" w:hAnsi="Symbol" w:cs="Symbol" w:hint="default"/>
         <w:lang w:val="en-US" w:eastAsia="en-US" w:bidi="ar-SA"/>
       </w:rPr>
     </w:lvl>
   </w:abstractNum>
-  <w:abstractNum w:abstractNumId="0">
-    <w:multiLevelType w:val="hybridMultilevel"/>
+  <w:abstractNum w:abstractNumId="2">
     <w:lvl w:ilvl="0">
-      <w:start w:val="0"/>
       <w:numFmt w:val="bullet"/>
       <w:lvlText w:val=""/>
       <w:lvlJc w:val="left"/>
       <w:pPr>
+        <w:tabs>
+          <w:tab w:val="num" w:pos="0"/>
+        </w:tabs>
         <w:ind w:left="1440" w:hanging="360"/>
       </w:pPr>
       <w:rPr>
-        <w:rFonts w:hint="default" w:ascii="Symbol" w:hAnsi="Symbol" w:eastAsia="Symbol" w:cs="Symbol"/>
-        <w:b w:val="0"/>
-        <w:bCs w:val="0"/>
-        <w:i w:val="0"/>
-        <w:iCs w:val="0"/>
+        <w:rFonts w:ascii="Symbol" w:hAnsi="Symbol" w:cs="Symbol" w:hint="default"/>
+        <w:sz w:val="24"/>
+        <w:i w:val="false"/>
+        <w:b w:val="false"/>
+        <w:szCs w:val="24"/>
+        <w:iCs w:val="false"/>
+        <w:bCs w:val="false"/>
+        <w:w w:val="100"/>
         <w:color w:val="D1350F"/>
-        <w:w w:val="100"/>
-        <w:sz w:val="24"/>
-        <w:szCs w:val="24"/>
         <w:lang w:val="en-US" w:eastAsia="en-US" w:bidi="ar-SA"/>
       </w:rPr>
     </w:lvl>
     <w:lvl w:ilvl="1">
       <w:start w:val="0"/>
       <w:numFmt w:val="bullet"/>
-      <w:lvlText w:val="•"/>
+      <w:lvlText w:val=""/>
       <w:lvlJc w:val="left"/>
       <w:pPr>
+        <w:tabs>
+          <w:tab w:val="num" w:pos="0"/>
+        </w:tabs>
         <w:ind w:left="2520" w:hanging="360"/>
       </w:pPr>
       <w:rPr>
-        <w:rFonts w:hint="default"/>
+        <w:rFonts w:ascii="Symbol" w:hAnsi="Symbol" w:cs="Symbol" w:hint="default"/>
         <w:lang w:val="en-US" w:eastAsia="en-US" w:bidi="ar-SA"/>
       </w:rPr>
     </w:lvl>
     <w:lvl w:ilvl="2">
       <w:start w:val="0"/>
       <w:numFmt w:val="bullet"/>
-      <w:lvlText w:val="•"/>
+      <w:lvlText w:val=""/>
       <w:lvlJc w:val="left"/>
       <w:pPr>
+        <w:tabs>
+          <w:tab w:val="num" w:pos="0"/>
+        </w:tabs>
         <w:ind w:left="3600" w:hanging="360"/>
       </w:pPr>
       <w:rPr>
-        <w:rFonts w:hint="default"/>
+        <w:rFonts w:ascii="Symbol" w:hAnsi="Symbol" w:cs="Symbol" w:hint="default"/>
         <w:lang w:val="en-US" w:eastAsia="en-US" w:bidi="ar-SA"/>
       </w:rPr>
     </w:lvl>
     <w:lvl w:ilvl="3">
       <w:start w:val="0"/>
       <w:numFmt w:val="bullet"/>
-      <w:lvlText w:val="•"/>
+      <w:lvlText w:val=""/>
       <w:lvlJc w:val="left"/>
       <w:pPr>
+        <w:tabs>
+          <w:tab w:val="num" w:pos="0"/>
+        </w:tabs>
         <w:ind w:left="4680" w:hanging="360"/>
       </w:pPr>
       <w:rPr>
-        <w:rFonts w:hint="default"/>
+        <w:rFonts w:ascii="Symbol" w:hAnsi="Symbol" w:cs="Symbol" w:hint="default"/>
         <w:lang w:val="en-US" w:eastAsia="en-US" w:bidi="ar-SA"/>
       </w:rPr>
     </w:lvl>
     <w:lvl w:ilvl="4">
       <w:start w:val="0"/>
       <w:numFmt w:val="bullet"/>
-      <w:lvlText w:val="•"/>
+      <w:lvlText w:val=""/>
       <w:lvlJc w:val="left"/>
       <w:pPr>
+        <w:tabs>
+          <w:tab w:val="num" w:pos="0"/>
+        </w:tabs>
         <w:ind w:left="5760" w:hanging="360"/>
       </w:pPr>
       <w:rPr>
-        <w:rFonts w:hint="default"/>
+        <w:rFonts w:ascii="Symbol" w:hAnsi="Symbol" w:cs="Symbol" w:hint="default"/>
         <w:lang w:val="en-US" w:eastAsia="en-US" w:bidi="ar-SA"/>
       </w:rPr>
     </w:lvl>
     <w:lvl w:ilvl="5">
       <w:start w:val="0"/>
       <w:numFmt w:val="bullet"/>
-      <w:lvlText w:val="•"/>
+      <w:lvlText w:val=""/>
       <w:lvlJc w:val="left"/>
       <w:pPr>
+        <w:tabs>
+          <w:tab w:val="num" w:pos="0"/>
+        </w:tabs>
         <w:ind w:left="6840" w:hanging="360"/>
       </w:pPr>
       <w:rPr>
-        <w:rFonts w:hint="default"/>
+        <w:rFonts w:ascii="Symbol" w:hAnsi="Symbol" w:cs="Symbol" w:hint="default"/>
         <w:lang w:val="en-US" w:eastAsia="en-US" w:bidi="ar-SA"/>
       </w:rPr>
     </w:lvl>
     <w:lvl w:ilvl="6">
       <w:start w:val="0"/>
       <w:numFmt w:val="bullet"/>
-      <w:lvlText w:val="•"/>
+      <w:lvlText w:val=""/>
       <w:lvlJc w:val="left"/>
       <w:pPr>
+        <w:tabs>
+          <w:tab w:val="num" w:pos="0"/>
+        </w:tabs>
         <w:ind w:left="7920" w:hanging="360"/>
       </w:pPr>
       <w:rPr>
-        <w:rFonts w:hint="default"/>
+        <w:rFonts w:ascii="Symbol" w:hAnsi="Symbol" w:cs="Symbol" w:hint="default"/>
         <w:lang w:val="en-US" w:eastAsia="en-US" w:bidi="ar-SA"/>
       </w:rPr>
     </w:lvl>
     <w:lvl w:ilvl="7">
       <w:start w:val="0"/>
       <w:numFmt w:val="bullet"/>
-      <w:lvlText w:val="•"/>
+      <w:lvlText w:val=""/>
       <w:lvlJc w:val="left"/>
       <w:pPr>
+        <w:tabs>
+          <w:tab w:val="num" w:pos="0"/>
+        </w:tabs>
         <w:ind w:left="9000" w:hanging="360"/>
       </w:pPr>
       <w:rPr>
-        <w:rFonts w:hint="default"/>
+        <w:rFonts w:ascii="Symbol" w:hAnsi="Symbol" w:cs="Symbol" w:hint="default"/>
         <w:lang w:val="en-US" w:eastAsia="en-US" w:bidi="ar-SA"/>
       </w:rPr>
     </w:lvl>
     <w:lvl w:ilvl="8">
       <w:start w:val="0"/>
       <w:numFmt w:val="bullet"/>
-      <w:lvlText w:val="•"/>
+      <w:lvlText w:val=""/>
       <w:lvlJc w:val="left"/>
       <w:pPr>
+        <w:tabs>
+          <w:tab w:val="num" w:pos="0"/>
+        </w:tabs>
         <w:ind w:left="10080" w:hanging="360"/>
       </w:pPr>
       <w:rPr>
-        <w:rFonts w:hint="default"/>
+        <w:rFonts w:ascii="Symbol" w:hAnsi="Symbol" w:cs="Symbol" w:hint="default"/>
         <w:lang w:val="en-US" w:eastAsia="en-US" w:bidi="ar-SA"/>
       </w:rPr>
     </w:lvl>
   </w:abstractNum>
-  <w:num w:numId="2">
+  <w:abstractNum w:abstractNumId="3">
+    <w:lvl w:ilvl="0">
+      <w:start w:val="1"/>
+      <w:numFmt w:val="none"/>
+      <w:suff w:val="nothing"/>
+      <w:lvlText w:val=""/>
+      <w:lvlJc w:val="left"/>
+      <w:pPr>
+        <w:tabs>
+          <w:tab w:val="num" w:pos="0"/>
+        </w:tabs>
+        <w:ind w:left="0" w:hanging="0"/>
+      </w:pPr>
+    </w:lvl>
+    <w:lvl w:ilvl="1">
+      <w:start w:val="1"/>
+      <w:numFmt w:val="none"/>
+      <w:suff w:val="nothing"/>
+      <w:lvlText w:val=""/>
+      <w:lvlJc w:val="left"/>
+      <w:pPr>
+        <w:tabs>
+          <w:tab w:val="num" w:pos="0"/>
+        </w:tabs>
+        <w:ind w:left="0" w:hanging="0"/>
+      </w:pPr>
+    </w:lvl>
+    <w:lvl w:ilvl="2">
+      <w:start w:val="1"/>
+      <w:numFmt w:val="none"/>
+      <w:suff w:val="nothing"/>
+      <w:lvlText w:val=""/>
+      <w:lvlJc w:val="left"/>
+      <w:pPr>
+        <w:tabs>
+          <w:tab w:val="num" w:pos="0"/>
+        </w:tabs>
+        <w:ind w:left="0" w:hanging="0"/>
+      </w:pPr>
+    </w:lvl>
+    <w:lvl w:ilvl="3">
+      <w:start w:val="1"/>
+      <w:numFmt w:val="none"/>
+      <w:suff w:val="nothing"/>
+      <w:lvlText w:val=""/>
+      <w:lvlJc w:val="left"/>
+      <w:pPr>
+        <w:tabs>
+          <w:tab w:val="num" w:pos="0"/>
+        </w:tabs>
+        <w:ind w:left="0" w:hanging="0"/>
+      </w:pPr>
+    </w:lvl>
+    <w:lvl w:ilvl="4">
+      <w:start w:val="1"/>
+      <w:numFmt w:val="none"/>
+      <w:suff w:val="nothing"/>
+      <w:lvlText w:val=""/>
+      <w:lvlJc w:val="left"/>
+      <w:pPr>
+        <w:tabs>
+          <w:tab w:val="num" w:pos="0"/>
+        </w:tabs>
+        <w:ind w:left="0" w:hanging="0"/>
+      </w:pPr>
+    </w:lvl>
+    <w:lvl w:ilvl="5">
+      <w:start w:val="1"/>
+      <w:numFmt w:val="none"/>
+      <w:suff w:val="nothing"/>
+      <w:lvlText w:val=""/>
+      <w:lvlJc w:val="left"/>
+      <w:pPr>
+        <w:tabs>
+          <w:tab w:val="num" w:pos="0"/>
+        </w:tabs>
+        <w:ind w:left="0" w:hanging="0"/>
+      </w:pPr>
+    </w:lvl>
+    <w:lvl w:ilvl="6">
+      <w:start w:val="1"/>
+      <w:numFmt w:val="none"/>
+      <w:suff w:val="nothing"/>
+      <w:lvlText w:val=""/>
+      <w:lvlJc w:val="left"/>
+      <w:pPr>
+        <w:tabs>
+          <w:tab w:val="num" w:pos="0"/>
+        </w:tabs>
+        <w:ind w:left="0" w:hanging="0"/>
+      </w:pPr>
+    </w:lvl>
+    <w:lvl w:ilvl="7">
+      <w:start w:val="1"/>
+      <w:numFmt w:val="none"/>
+      <w:suff w:val="nothing"/>
+      <w:lvlText w:val=""/>
+      <w:lvlJc w:val="left"/>
+      <w:pPr>
+        <w:tabs>
+          <w:tab w:val="num" w:pos="0"/>
+        </w:tabs>
+        <w:ind w:left="0" w:hanging="0"/>
+      </w:pPr>
+    </w:lvl>
+    <w:lvl w:ilvl="8">
+      <w:start w:val="1"/>
+      <w:numFmt w:val="none"/>
+      <w:suff w:val="nothing"/>
+      <w:lvlText w:val=""/>
+      <w:lvlJc w:val="left"/>
+      <w:pPr>
+        <w:tabs>
+          <w:tab w:val="num" w:pos="0"/>
+        </w:tabs>
+        <w:ind w:left="0" w:hanging="0"/>
+      </w:pPr>
+    </w:lvl>
+  </w:abstractNum>
+  <w:num w:numId="1">
     <w:abstractNumId w:val="1"/>
   </w:num>
-  <w:num w:numId="1">
-    <w:abstractNumId w:val="0"/>
+  <w:num w:numId="2">
+    <w:abstractNumId w:val="2"/>
+  </w:num>
+  <w:num w:numId="3">
+    <w:abstractNumId w:val="3"/>
   </w:num>
 </w:numbering>
 </file>
 
 <file path=word/styles.xml><?xml version="1.0" encoding="utf-8"?>
-<w:styles xmlns:r="http://schemas.openxmlformats.org/officeDocument/2006/relationships" xmlns:w="http://schemas.openxmlformats.org/wordprocessingml/2006/main">
+<w:styles xmlns:w="http://schemas.openxmlformats.org/wordprocessingml/2006/main" xmlns:w14="http://schemas.microsoft.com/office/word/2010/wordml" xmlns:mc="http://schemas.openxmlformats.org/markup-compatibility/2006" mc:Ignorable="w14">
   <w:docDefaults>
     <w:rPrDefault>
       <w:rPr>
-        <w:rFonts w:cstheme="minorBidi" w:hAnsiTheme="minorHAnsi" w:eastAsiaTheme="minorHAnsi" w:asciiTheme="minorHAnsi"/>
+        <w:rFonts w:ascii="Calibri" w:hAnsi="Calibri" w:eastAsia="Calibri" w:cs="" w:asciiTheme="minorHAnsi" w:cstheme="minorBidi" w:eastAsiaTheme="minorHAnsi" w:hAnsiTheme="minorHAnsi"/>
         <w:sz w:val="22"/>
         <w:szCs w:val="22"/>
-        <w:lang w:val="en-US" w:bidi="ar-SA" w:eastAsia="en-US"/>
+        <w:lang w:val="en-US" w:eastAsia="en-US" w:bidi="ar-SA"/>
       </w:rPr>
     </w:rPrDefault>
     <w:pPrDefault>
       <w:pPr>
-        <w:widowControl w:val="0"/>
-        <w:autoSpaceDE w:val="0"/>
-        <w:autoSpaceDN w:val="0"/>
-        <w:spacing w:lineRule="auto" w:line="240" w:before="0" w:after="0"/>
-        <w:ind w:left="0" w:right="0"/>
-        <w:jc w:val="left"/>
+        <w:suppressAutoHyphens w:val="true"/>
       </w:pPr>
     </w:pPrDefault>
   </w:docDefaults>
-  <w:style w:styleId="DefaultParagraphFont" w:default="1" w:type="character">
+  <w:style w:type="paragraph" w:styleId="Normal" w:default="1">
+    <w:name w:val="Normal"/>
+    <w:uiPriority w:val="1"/>
+    <w:qFormat/>
+    <w:pPr>
+      <w:widowControl w:val="false"/>
+      <w:bidi w:val="0"/>
+      <w:spacing w:lineRule="auto" w:line="240" w:before="0" w:after="0"/>
+      <w:ind w:left="0" w:right="0" w:hanging="0"/>
+      <w:jc w:val="left"/>
+    </w:pPr>
+    <w:rPr>
+      <w:rFonts w:ascii="Arial" w:hAnsi="Arial" w:eastAsia="Arial" w:cs="Arial"/>
+      <w:color w:val="auto"/>
+      <w:kern w:val="0"/>
+      <w:sz w:val="22"/>
+      <w:szCs w:val="22"/>
+      <w:lang w:val="en-US" w:eastAsia="en-US" w:bidi="ar-SA"/>
+    </w:rPr>
+  </w:style>
+  <w:style w:type="paragraph" w:styleId="Heading1">
+    <w:name w:val="Heading 1"/>
+    <w:basedOn w:val="Normal"/>
+    <w:uiPriority w:val="1"/>
+    <w:qFormat/>
+    <w:pPr>
+      <w:ind w:left="720" w:right="0" w:hanging="0"/>
+      <w:outlineLvl w:val="1"/>
+    </w:pPr>
+    <w:rPr>
+      <w:rFonts w:ascii="Arial" w:hAnsi="Arial" w:eastAsia="Arial" w:cs="Arial"/>
+      <w:sz w:val="28"/>
+      <w:szCs w:val="28"/>
+      <w:lang w:val="en-US" w:eastAsia="en-US" w:bidi="ar-SA"/>
+    </w:rPr>
+  </w:style>
+  <w:style w:type="character" w:styleId="DefaultParagraphFont" w:default="1">
     <w:name w:val="Default Paragraph Font"/>
     <w:uiPriority w:val="1"/>
     <w:semiHidden/>
     <w:unhideWhenUsed/>
+    <w:qFormat/>
+    <w:rPr/>
   </w:style>
-  <w:style w:styleId="TableNormal" w:default="1" w:type="table">
-    <w:name w:val="Table Normal"/>
-    <w:uiPriority w:val="2"/>
-    <w:semiHidden/>
-    <w:unhideWhenUsed/>
+  <w:style w:type="paragraph" w:styleId="Heading">
+    <w:name w:val="Heading"/>
+    <w:basedOn w:val="Normal"/>
+    <w:next w:val="TextBody"/>
     <w:qFormat/>
-    <w:tblPr>
-      <w:tblInd w:w="0" w:type="dxa"/>
-      <w:tblCellMar>
-        <w:top w:w="0" w:type="dxa"/>
-        <w:left w:w="0" w:type="dxa"/>
-        <w:bottom w:w="0" w:type="dxa"/>
-        <w:right w:w="0" w:type="dxa"/>
-      </w:tblCellMar>
-    </w:tblPr>
-  </w:style>
-  <w:style w:styleId="NoList" w:default="1" w:type="numbering">
-    <w:name w:val="No List"/>
-    <w:uiPriority w:val="99"/>
-    <w:semiHidden/>
-    <w:unhideWhenUsed/>
-  </w:style>
-  <w:style w:default="1" w:styleId="Normal" w:type="paragraph">
-    <w:name w:val="Normal"/>
-    <w:uiPriority w:val="1"/>
-    <w:qFormat/>
-    <w:pPr/>
+    <w:pPr>
+      <w:keepNext w:val="true"/>
+      <w:spacing w:before="240" w:after="120"/>
+    </w:pPr>
     <w:rPr>
-      <w:rFonts w:ascii="Arial" w:hAnsi="Arial" w:eastAsia="Arial" w:cs="Arial"/>
-      <w:lang w:val="en-US" w:eastAsia="en-US" w:bidi="ar-SA"/>
+      <w:rFonts w:ascii="Liberation Sans" w:hAnsi="Liberation Sans" w:eastAsia="Noto Sans CJK SC" w:cs="Lohit Devanagari"/>
+      <w:sz w:val="28"/>
+      <w:szCs w:val="28"/>
     </w:rPr>
   </w:style>
-  <w:style w:styleId="BodyText" w:type="paragraph">
+  <w:style w:type="paragraph" w:styleId="TextBody">
     <w:name w:val="Body Text"/>
     <w:basedOn w:val="Normal"/>
     <w:uiPriority w:val="1"/>
@@ -3263,30 +3701,50 @@
       <w:lang w:val="en-US" w:eastAsia="en-US" w:bidi="ar-SA"/>
     </w:rPr>
   </w:style>
-  <w:style w:styleId="Heading1" w:type="paragraph">
-    <w:name w:val="Heading 1"/>
+  <w:style w:type="paragraph" w:styleId="List">
+    <w:name w:val="List"/>
+    <w:basedOn w:val="TextBody"/>
+    <w:pPr/>
+    <w:rPr>
+      <w:rFonts w:cs="Lohit Devanagari"/>
+    </w:rPr>
+  </w:style>
+  <w:style w:type="paragraph" w:styleId="Caption">
+    <w:name w:val="Caption"/>
     <w:basedOn w:val="Normal"/>
-    <w:uiPriority w:val="1"/>
     <w:qFormat/>
     <w:pPr>
-      <w:ind w:left="720"/>
-      <w:outlineLvl w:val="1"/>
+      <w:suppressLineNumbers/>
+      <w:spacing w:before="120" w:after="120"/>
     </w:pPr>
     <w:rPr>
-      <w:rFonts w:ascii="Arial" w:hAnsi="Arial" w:eastAsia="Arial" w:cs="Arial"/>
-      <w:sz w:val="28"/>
-      <w:szCs w:val="28"/>
-      <w:lang w:val="en-US" w:eastAsia="en-US" w:bidi="ar-SA"/>
+      <w:rFonts w:cs="Lohit Devanagari"/>
+      <w:i/>
+      <w:iCs/>
+      <w:sz w:val="24"/>
+      <w:szCs w:val="24"/>
     </w:rPr>
   </w:style>
-  <w:style w:styleId="Title" w:type="paragraph">
+  <w:style w:type="paragraph" w:styleId="Index">
+    <w:name w:val="Index"/>
+    <w:basedOn w:val="Normal"/>
+    <w:qFormat/>
+    <w:pPr>
+      <w:suppressLineNumbers/>
+    </w:pPr>
+    <w:rPr>
+      <w:rFonts w:cs="Lohit Devanagari"/>
+      <w:lang w:val="zxx" w:eastAsia="zxx" w:bidi="zxx"/>
+    </w:rPr>
+  </w:style>
+  <w:style w:type="paragraph" w:styleId="Title">
     <w:name w:val="Title"/>
     <w:basedOn w:val="Normal"/>
     <w:uiPriority w:val="1"/>
     <w:qFormat/>
     <w:pPr>
-      <w:spacing w:before="89"/>
-      <w:ind w:left="720" w:right="6541"/>
+      <w:spacing w:before="89" w:after="0"/>
+      <w:ind w:left="720" w:right="6541" w:hanging="0"/>
     </w:pPr>
     <w:rPr>
       <w:rFonts w:ascii="Arial" w:hAnsi="Arial" w:eastAsia="Arial" w:cs="Arial"/>
@@ -3295,21 +3753,21 @@
       <w:lang w:val="en-US" w:eastAsia="en-US" w:bidi="ar-SA"/>
     </w:rPr>
   </w:style>
-  <w:style w:styleId="ListParagraph" w:type="paragraph">
+  <w:style w:type="paragraph" w:styleId="ListParagraph">
     <w:name w:val="List Paragraph"/>
     <w:basedOn w:val="Normal"/>
     <w:uiPriority w:val="1"/>
     <w:qFormat/>
     <w:pPr>
-      <w:spacing w:before="160"/>
-      <w:ind w:left="1440" w:hanging="360"/>
+      <w:spacing w:before="160" w:after="0"/>
+      <w:ind w:left="1440" w:right="0" w:hanging="360"/>
     </w:pPr>
     <w:rPr>
       <w:rFonts w:ascii="Arial" w:hAnsi="Arial" w:eastAsia="Arial" w:cs="Arial"/>
       <w:lang w:val="en-US" w:eastAsia="en-US" w:bidi="ar-SA"/>
     </w:rPr>
   </w:style>
-  <w:style w:styleId="TableParagraph" w:type="paragraph">
+  <w:style w:type="paragraph" w:styleId="TableParagraph">
     <w:name w:val="Table Paragraph"/>
     <w:basedOn w:val="Normal"/>
     <w:uiPriority w:val="1"/>
@@ -3319,6 +3777,28 @@
       <w:rFonts w:ascii="Arial" w:hAnsi="Arial" w:eastAsia="Arial" w:cs="Arial"/>
       <w:lang w:val="en-US" w:eastAsia="en-US" w:bidi="ar-SA"/>
     </w:rPr>
+  </w:style>
+  <w:style w:type="numbering" w:styleId="NoList" w:default="1">
+    <w:name w:val="No List"/>
+    <w:uiPriority w:val="99"/>
+    <w:semiHidden/>
+    <w:unhideWhenUsed/>
+    <w:qFormat/>
+  </w:style>
+  <w:style w:type="table" w:default="1" w:styleId="TableNormal">
+    <w:name w:val="Table Normal"/>
+    <w:uiPriority w:val="2"/>
+    <w:semiHidden/>
+    <w:unhideWhenUsed/>
+    <w:qFormat/>
+    <w:tblPr>
+      <w:tblCellMar>
+        <w:top w:w="0" w:type="dxa"/>
+        <w:left w:w="0" w:type="dxa"/>
+        <w:bottom w:w="0" w:type="dxa"/>
+        <w:right w:w="0" w:type="dxa"/>
+      </w:tblCellMar>
+    </w:tblPr>
   </w:style>
 </w:styles>
 </file>

</xml_diff>

<commit_message>
AF Tema Heapsort, Quicksort, Quickselect-defect
</commit_message>
<xml_diff>
--- a/Baze de Date/Laborator 3/DP_6_1_Practice.docx
+++ b/Baze de Date/Laborator 3/DP_6_1_Practice.docx
@@ -119,7 +119,7 @@
           <w:sz w:val="26"/>
         </w:rPr>
         <w:drawing>
-          <wp:anchor behindDoc="0" distT="0" distB="0" distL="0" distR="0" simplePos="0" locked="0" layoutInCell="0" allowOverlap="1" relativeHeight="3">
+          <wp:anchor behindDoc="0" distT="0" distB="0" distL="0" distR="0" simplePos="0" locked="0" layoutInCell="0" allowOverlap="1" relativeHeight="4">
             <wp:simplePos x="0" y="0"/>
             <wp:positionH relativeFrom="page">
               <wp:posOffset>0</wp:posOffset>
@@ -1115,8 +1115,8 @@
         <w:tblLook w:val="01e0"/>
       </w:tblPr>
       <w:tblGrid>
-        <w:gridCol w:w="3078"/>
-        <w:gridCol w:w="7201"/>
+        <w:gridCol w:w="3077"/>
+        <w:gridCol w:w="7202"/>
       </w:tblGrid>
       <w:tr>
         <w:trPr>
@@ -1124,7 +1124,7 @@
         </w:trPr>
         <w:tc>
           <w:tcPr>
-            <w:tcW w:w="3078" w:type="dxa"/>
+            <w:tcW w:w="3077" w:type="dxa"/>
             <w:tcBorders>
               <w:top w:val="single" w:sz="4" w:space="0" w:color="000000"/>
               <w:left w:val="single" w:sz="4" w:space="0" w:color="000000"/>
@@ -1137,13 +1137,13 @@
               <w:pStyle w:val="TableParagraph"/>
               <w:widowControl w:val="false"/>
               <w:rPr>
-                <w:rFonts w:ascii="Times New Roman" w:hAnsi="Times New Roman"/>
-                <w:sz w:val="22"/>
+                <w:color w:val="00A933"/>
               </w:rPr>
             </w:pPr>
             <w:r>
               <w:rPr>
                 <w:rFonts w:ascii="Times New Roman" w:hAnsi="Times New Roman"/>
+                <w:color w:val="00A933"/>
                 <w:sz w:val="22"/>
               </w:rPr>
               <w:t>Cross Join</w:t>
@@ -1152,7 +1152,7 @@
         </w:tc>
         <w:tc>
           <w:tcPr>
-            <w:tcW w:w="7201" w:type="dxa"/>
+            <w:tcW w:w="7202" w:type="dxa"/>
             <w:tcBorders>
               <w:top w:val="single" w:sz="4" w:space="0" w:color="000000"/>
               <w:left w:val="single" w:sz="4" w:space="0" w:color="000000"/>
@@ -1269,7 +1269,7 @@
         </w:trPr>
         <w:tc>
           <w:tcPr>
-            <w:tcW w:w="3078" w:type="dxa"/>
+            <w:tcW w:w="3077" w:type="dxa"/>
             <w:tcBorders>
               <w:top w:val="single" w:sz="4" w:space="0" w:color="000000"/>
               <w:left w:val="single" w:sz="4" w:space="0" w:color="000000"/>
@@ -1282,13 +1282,13 @@
               <w:pStyle w:val="TableParagraph"/>
               <w:widowControl w:val="false"/>
               <w:rPr>
-                <w:rFonts w:ascii="Times New Roman" w:hAnsi="Times New Roman"/>
-                <w:sz w:val="22"/>
+                <w:color w:val="00A933"/>
               </w:rPr>
             </w:pPr>
             <w:r>
               <w:rPr>
                 <w:rFonts w:ascii="Times New Roman" w:hAnsi="Times New Roman"/>
+                <w:color w:val="00A933"/>
                 <w:sz w:val="22"/>
               </w:rPr>
               <w:t>Natural Join</w:t>
@@ -1297,7 +1297,7 @@
         </w:tc>
         <w:tc>
           <w:tcPr>
-            <w:tcW w:w="7201" w:type="dxa"/>
+            <w:tcW w:w="7202" w:type="dxa"/>
             <w:tcBorders>
               <w:top w:val="single" w:sz="4" w:space="0" w:color="000000"/>
               <w:left w:val="single" w:sz="4" w:space="0" w:color="000000"/>
@@ -1465,7 +1465,7 @@
         <w:pStyle w:val="Heading1"/>
         <w:rPr/>
       </w:pPr>
-      <w:bookmarkStart w:id="6" w:name="Try_It_%2F_Solve_It"/>
+      <w:bookmarkStart w:id="6" w:name="Try_It_%252F_Solve_It"/>
       <w:bookmarkEnd w:id="6"/>
       <w:r>
         <w:rPr>
@@ -3635,6 +3635,7 @@
     <w:qFormat/>
     <w:pPr>
       <w:widowControl w:val="false"/>
+      <w:suppressAutoHyphens w:val="true"/>
       <w:bidi w:val="0"/>
       <w:spacing w:lineRule="auto" w:line="240" w:before="0" w:after="0"/>
       <w:ind w:left="0" w:right="0" w:hanging="0"/>

</xml_diff>